<commit_message>
second revision of my fall resume
</commit_message>
<xml_diff>
--- a/Jonathan_Lowe_Resume_Fall_2017.docx
+++ b/Jonathan_Lowe_Resume_Fall_2017.docx
@@ -1,6 +1,6 @@
 
 <file path=word/document.xml><?xml version="1.0" encoding="utf-8"?>
-<w:document xmlns:wpc="http://schemas.microsoft.com/office/word/2010/wordprocessingCanvas" xmlns:cx="http://schemas.microsoft.com/office/drawing/2014/chartex" xmlns:cx1="http://schemas.microsoft.com/office/drawing/2015/9/8/chartex" xmlns:cx2="http://schemas.microsoft.com/office/drawing/2015/10/21/chartex" xmlns:cx3="http://schemas.microsoft.com/office/drawing/2016/5/9/chartex" xmlns:cx4="http://schemas.microsoft.com/office/drawing/2016/5/10/chartex" xmlns:cx5="http://schemas.microsoft.com/office/drawing/2016/5/11/chartex" xmlns:cx6="http://schemas.microsoft.com/office/drawing/2016/5/12/chartex" xmlns:cx7="http://schemas.microsoft.com/office/drawing/2016/5/13/chartex" xmlns:cx8="http://schemas.microsoft.com/office/drawing/2016/5/14/chartex" xmlns:mc="http://schemas.openxmlformats.org/markup-compatibility/2006" xmlns:aink="http://schemas.microsoft.com/office/drawing/2016/ink" xmlns:am3d="http://schemas.microsoft.com/office/drawing/2017/model3d" xmlns:o="urn:schemas-microsoft-com:office:office" xmlns:r="http://schemas.openxmlformats.org/officeDocument/2006/relationships" xmlns:m="http://schemas.openxmlformats.org/officeDocument/2006/math" xmlns:v="urn:schemas-microsoft-com:vml" xmlns:wp14="http://schemas.microsoft.com/office/word/2010/wordprocessingDrawing" xmlns:wp="http://schemas.openxmlformats.org/drawingml/2006/wordprocessingDrawing" xmlns:w10="urn:schemas-microsoft-com:office:word" xmlns:w="http://schemas.openxmlformats.org/wordprocessingml/2006/main" xmlns:w14="http://schemas.microsoft.com/office/word/2010/wordml" xmlns:w15="http://schemas.microsoft.com/office/word/2012/wordml" xmlns:w16se="http://schemas.microsoft.com/office/word/2015/wordml/symex" xmlns:wpg="http://schemas.microsoft.com/office/word/2010/wordprocessingGroup" xmlns:wpi="http://schemas.microsoft.com/office/word/2010/wordprocessingInk" xmlns:wne="http://schemas.microsoft.com/office/word/2006/wordml" xmlns:wps="http://schemas.microsoft.com/office/word/2010/wordprocessingShape" mc:Ignorable="w14 w15 w16se wp14">
+<w:document xmlns:wpc="http://schemas.microsoft.com/office/word/2010/wordprocessingCanvas" xmlns:cx="http://schemas.microsoft.com/office/drawing/2014/chartex" xmlns:cx1="http://schemas.microsoft.com/office/drawing/2015/9/8/chartex" xmlns:cx2="http://schemas.microsoft.com/office/drawing/2015/10/21/chartex" xmlns:cx3="http://schemas.microsoft.com/office/drawing/2016/5/9/chartex" xmlns:cx4="http://schemas.microsoft.com/office/drawing/2016/5/10/chartex" xmlns:cx5="http://schemas.microsoft.com/office/drawing/2016/5/11/chartex" xmlns:cx6="http://schemas.microsoft.com/office/drawing/2016/5/12/chartex" xmlns:cx7="http://schemas.microsoft.com/office/drawing/2016/5/13/chartex" xmlns:cx8="http://schemas.microsoft.com/office/drawing/2016/5/14/chartex" xmlns:mc="http://schemas.openxmlformats.org/markup-compatibility/2006" xmlns:aink="http://schemas.microsoft.com/office/drawing/2016/ink" xmlns:am3d="http://schemas.microsoft.com/office/drawing/2017/model3d" xmlns:o="urn:schemas-microsoft-com:office:office" xmlns:r="http://schemas.openxmlformats.org/officeDocument/2006/relationships" xmlns:m="http://schemas.openxmlformats.org/officeDocument/2006/math" xmlns:v="urn:schemas-microsoft-com:vml" xmlns:wp14="http://schemas.microsoft.com/office/word/2010/wordprocessingDrawing" xmlns:wp="http://schemas.openxmlformats.org/drawingml/2006/wordprocessingDrawing" xmlns:w10="urn:schemas-microsoft-com:office:word" xmlns:w="http://schemas.openxmlformats.org/wordprocessingml/2006/main" xmlns:w14="http://schemas.microsoft.com/office/word/2010/wordml" xmlns:w15="http://schemas.microsoft.com/office/word/2012/wordml" xmlns:w16cid="http://schemas.microsoft.com/office/word/2016/wordml/cid" xmlns:w16se="http://schemas.microsoft.com/office/word/2015/wordml/symex" xmlns:wpg="http://schemas.microsoft.com/office/word/2010/wordprocessingGroup" xmlns:wpi="http://schemas.microsoft.com/office/word/2010/wordprocessingInk" xmlns:wne="http://schemas.microsoft.com/office/word/2006/wordml" xmlns:wps="http://schemas.microsoft.com/office/word/2010/wordprocessingShape" mc:Ignorable="w14 w15 w16se w16cid wp14">
   <w:body>
     <w:p>
       <w:pPr>
@@ -102,202 +102,156 @@
     </w:p>
     <w:p>
       <w:pPr>
+        <w:pStyle w:val="Header"/>
         <w:jc w:val="center"/>
         <w:rPr>
-          <w:sz w:val="10"/>
-          <w:szCs w:val="16"/>
-        </w:rPr>
-      </w:pPr>
+          <w:spacing w:val="2"/>
+          <w:sz w:val="22"/>
+          <w:szCs w:val="22"/>
+        </w:rPr>
+      </w:pPr>
+      <w:r>
+        <w:rPr>
+          <w:spacing w:val="2"/>
+          <w:sz w:val="22"/>
+          <w:szCs w:val="22"/>
+        </w:rPr>
+        <w:t>107A Piedmont Rd. Charlottesville, V.A. 22903</w:t>
+      </w:r>
     </w:p>
     <w:p>
       <w:pPr>
-        <w:spacing w:line="260" w:lineRule="exact"/>
-        <w:jc w:val="center"/>
-        <w:rPr>
-          <w:sz w:val="24"/>
-          <w:szCs w:val="24"/>
-        </w:rPr>
-      </w:pPr>
-      <w:r>
-        <w:rPr>
-          <w:sz w:val="24"/>
-          <w:szCs w:val="24"/>
-        </w:rPr>
-        <w:t>1</w:t>
-      </w:r>
-      <w:r>
-        <w:rPr>
-          <w:sz w:val="24"/>
-          <w:szCs w:val="24"/>
-        </w:rPr>
-        <w:t>07A</w:t>
-      </w:r>
-      <w:r>
-        <w:rPr>
-          <w:sz w:val="24"/>
-          <w:szCs w:val="24"/>
-        </w:rPr>
-        <w:t xml:space="preserve"> </w:t>
-      </w:r>
-      <w:r>
-        <w:rPr>
-          <w:sz w:val="24"/>
-          <w:szCs w:val="24"/>
-        </w:rPr>
-        <w:t>Piedmont Rd</w:t>
-      </w:r>
-      <w:r>
-        <w:rPr>
-          <w:sz w:val="24"/>
-          <w:szCs w:val="24"/>
-        </w:rPr>
-        <w:t>.</w:t>
-      </w:r>
-    </w:p>
-    <w:p>
-      <w:pPr>
         <w:pStyle w:val="Header"/>
         <w:jc w:val="center"/>
         <w:rPr>
-          <w:position w:val="-1"/>
-          <w:sz w:val="24"/>
-          <w:szCs w:val="24"/>
-        </w:rPr>
-      </w:pPr>
-      <w:r>
-        <w:rPr>
-          <w:sz w:val="24"/>
-          <w:szCs w:val="24"/>
-        </w:rPr>
-        <w:t>Charlottesville</w:t>
-      </w:r>
-      <w:r>
-        <w:rPr>
-          <w:sz w:val="24"/>
-          <w:szCs w:val="24"/>
-        </w:rPr>
-        <w:t>, V</w:t>
-      </w:r>
-      <w:r>
-        <w:rPr>
-          <w:sz w:val="24"/>
-          <w:szCs w:val="24"/>
-        </w:rPr>
-        <w:t>.</w:t>
-      </w:r>
-      <w:r>
-        <w:rPr>
-          <w:sz w:val="24"/>
-          <w:szCs w:val="24"/>
-        </w:rPr>
-        <w:t>A</w:t>
-      </w:r>
-      <w:r>
-        <w:rPr>
-          <w:sz w:val="24"/>
-          <w:szCs w:val="24"/>
-        </w:rPr>
-        <w:t>.</w:t>
-      </w:r>
-      <w:r>
-        <w:rPr>
-          <w:sz w:val="24"/>
-          <w:szCs w:val="24"/>
-        </w:rPr>
-        <w:t xml:space="preserve"> 2</w:t>
-      </w:r>
-      <w:r>
-        <w:rPr>
-          <w:sz w:val="24"/>
-          <w:szCs w:val="24"/>
-        </w:rPr>
-        <w:t>2903</w:t>
-      </w:r>
-    </w:p>
-    <w:p>
-      <w:pPr>
-        <w:pStyle w:val="Header"/>
-        <w:jc w:val="center"/>
-      </w:pPr>
-      <w:bookmarkStart w:id="0" w:name="_GoBack"/>
-      <w:bookmarkEnd w:id="0"/>
-      <w:r>
-        <w:rPr>
-          <w:spacing w:val="2"/>
-          <w:sz w:val="24"/>
-          <w:szCs w:val="24"/>
+          <w:sz w:val="22"/>
+          <w:szCs w:val="22"/>
+        </w:rPr>
+      </w:pPr>
+      <w:r>
+        <w:rPr>
+          <w:spacing w:val="2"/>
+          <w:sz w:val="22"/>
+          <w:szCs w:val="22"/>
+        </w:rPr>
+        <w:t>linkedin.com/in/</w:t>
+      </w:r>
+      <w:proofErr w:type="spellStart"/>
+      <w:r>
+        <w:rPr>
+          <w:spacing w:val="2"/>
+          <w:sz w:val="22"/>
+          <w:szCs w:val="22"/>
+        </w:rPr>
+        <w:t>jonathanglowe</w:t>
+      </w:r>
+      <w:proofErr w:type="spellEnd"/>
+      <w:r>
+        <w:rPr>
+          <w:b/>
+          <w:spacing w:val="2"/>
+          <w:sz w:val="22"/>
+          <w:szCs w:val="22"/>
+        </w:rPr>
+        <w:t xml:space="preserve"> |</w:t>
+      </w:r>
+      <w:r>
+        <w:rPr>
+          <w:spacing w:val="2"/>
+          <w:sz w:val="22"/>
+          <w:szCs w:val="22"/>
+        </w:rPr>
+        <w:t xml:space="preserve"> </w:t>
+      </w:r>
+      <w:r>
+        <w:rPr>
+          <w:spacing w:val="2"/>
+          <w:sz w:val="22"/>
+          <w:szCs w:val="22"/>
         </w:rPr>
         <w:t>(</w:t>
       </w:r>
       <w:r>
         <w:rPr>
-          <w:sz w:val="24"/>
-          <w:szCs w:val="24"/>
+          <w:sz w:val="22"/>
+          <w:szCs w:val="22"/>
         </w:rPr>
         <w:t>540</w:t>
       </w:r>
       <w:r>
         <w:rPr>
           <w:spacing w:val="2"/>
-          <w:sz w:val="24"/>
-          <w:szCs w:val="24"/>
+          <w:sz w:val="22"/>
+          <w:szCs w:val="22"/>
         </w:rPr>
         <w:t xml:space="preserve">) </w:t>
       </w:r>
       <w:r>
         <w:rPr>
-          <w:sz w:val="24"/>
-          <w:szCs w:val="24"/>
+          <w:sz w:val="22"/>
+          <w:szCs w:val="22"/>
         </w:rPr>
         <w:t>874</w:t>
       </w:r>
       <w:r>
         <w:rPr>
-          <w:sz w:val="24"/>
-          <w:szCs w:val="24"/>
+          <w:sz w:val="22"/>
+          <w:szCs w:val="22"/>
         </w:rPr>
         <w:t xml:space="preserve"> </w:t>
       </w:r>
       <w:r>
         <w:rPr>
           <w:spacing w:val="2"/>
-          <w:sz w:val="24"/>
-          <w:szCs w:val="24"/>
+          <w:sz w:val="22"/>
+          <w:szCs w:val="22"/>
         </w:rPr>
         <w:t>-</w:t>
       </w:r>
       <w:r>
         <w:rPr>
           <w:spacing w:val="2"/>
-          <w:sz w:val="24"/>
-          <w:szCs w:val="24"/>
+          <w:sz w:val="22"/>
+          <w:szCs w:val="22"/>
         </w:rPr>
         <w:t xml:space="preserve"> </w:t>
       </w:r>
       <w:r>
         <w:rPr>
-          <w:sz w:val="24"/>
-          <w:szCs w:val="24"/>
+          <w:sz w:val="22"/>
+          <w:szCs w:val="22"/>
         </w:rPr>
         <w:t>4913</w:t>
       </w:r>
-    </w:p>
-    <w:p>
-      <w:pPr>
-        <w:spacing w:line="260" w:lineRule="exact"/>
-        <w:jc w:val="center"/>
-        <w:rPr>
-          <w:sz w:val="24"/>
-          <w:szCs w:val="24"/>
-        </w:rPr>
-      </w:pPr>
+      <w:r>
+        <w:rPr>
+          <w:sz w:val="22"/>
+          <w:szCs w:val="22"/>
+        </w:rPr>
+        <w:t xml:space="preserve"> </w:t>
+      </w:r>
+      <w:r>
+        <w:rPr>
+          <w:b/>
+          <w:sz w:val="22"/>
+          <w:szCs w:val="22"/>
+        </w:rPr>
+        <w:t>|</w:t>
+      </w:r>
+      <w:r>
+        <w:rPr>
+          <w:sz w:val="22"/>
+          <w:szCs w:val="22"/>
+        </w:rPr>
+        <w:t xml:space="preserve"> </w:t>
+      </w:r>
       <w:hyperlink r:id="rId8">
         <w:r>
           <w:rPr>
             <w:spacing w:val="-9"/>
             <w:position w:val="-1"/>
-            <w:sz w:val="24"/>
-            <w:szCs w:val="24"/>
+            <w:sz w:val="22"/>
+            <w:szCs w:val="22"/>
           </w:rPr>
           <w:t>j</w:t>
         </w:r>
@@ -305,8 +259,8 @@
           <w:rPr>
             <w:spacing w:val="9"/>
             <w:position w:val="-1"/>
-            <w:sz w:val="24"/>
-            <w:szCs w:val="24"/>
+            <w:sz w:val="22"/>
+            <w:szCs w:val="22"/>
           </w:rPr>
           <w:t>o</w:t>
         </w:r>
@@ -314,8 +268,8 @@
           <w:rPr>
             <w:spacing w:val="-5"/>
             <w:position w:val="-1"/>
-            <w:sz w:val="24"/>
-            <w:szCs w:val="24"/>
+            <w:sz w:val="22"/>
+            <w:szCs w:val="22"/>
           </w:rPr>
           <w:t>n</w:t>
         </w:r>
@@ -323,8 +277,8 @@
           <w:rPr>
             <w:spacing w:val="5"/>
             <w:position w:val="-1"/>
-            <w:sz w:val="24"/>
-            <w:szCs w:val="24"/>
+            <w:sz w:val="22"/>
+            <w:szCs w:val="22"/>
           </w:rPr>
           <w:t>g</w:t>
         </w:r>
@@ -332,8 +286,8 @@
           <w:rPr>
             <w:spacing w:val="-9"/>
             <w:position w:val="-1"/>
-            <w:sz w:val="24"/>
-            <w:szCs w:val="24"/>
+            <w:sz w:val="22"/>
+            <w:szCs w:val="22"/>
           </w:rPr>
           <w:t>l</w:t>
         </w:r>
@@ -341,16 +295,16 @@
           <w:rPr>
             <w:spacing w:val="5"/>
             <w:position w:val="-1"/>
-            <w:sz w:val="24"/>
-            <w:szCs w:val="24"/>
+            <w:sz w:val="22"/>
+            <w:szCs w:val="22"/>
           </w:rPr>
           <w:t>o</w:t>
         </w:r>
         <w:r>
           <w:rPr>
             <w:position w:val="-1"/>
-            <w:sz w:val="24"/>
-            <w:szCs w:val="24"/>
+            <w:sz w:val="22"/>
+            <w:szCs w:val="22"/>
           </w:rPr>
           <w:t>w</w:t>
         </w:r>
@@ -358,8 +312,8 @@
           <w:rPr>
             <w:spacing w:val="3"/>
             <w:position w:val="-1"/>
-            <w:sz w:val="24"/>
-            <w:szCs w:val="24"/>
+            <w:sz w:val="22"/>
+            <w:szCs w:val="22"/>
           </w:rPr>
           <w:t>e</w:t>
         </w:r>
@@ -367,8 +321,8 @@
           <w:rPr>
             <w:spacing w:val="-5"/>
             <w:position w:val="-1"/>
-            <w:sz w:val="24"/>
-            <w:szCs w:val="24"/>
+            <w:sz w:val="22"/>
+            <w:szCs w:val="22"/>
           </w:rPr>
           <w:t>@</w:t>
         </w:r>
@@ -376,16 +330,16 @@
           <w:rPr>
             <w:spacing w:val="4"/>
             <w:position w:val="-1"/>
-            <w:sz w:val="24"/>
-            <w:szCs w:val="24"/>
+            <w:sz w:val="22"/>
+            <w:szCs w:val="22"/>
           </w:rPr>
           <w:t>a</w:t>
         </w:r>
         <w:r>
           <w:rPr>
             <w:position w:val="-1"/>
-            <w:sz w:val="24"/>
-            <w:szCs w:val="24"/>
+            <w:sz w:val="22"/>
+            <w:szCs w:val="22"/>
           </w:rPr>
           <w:t>i</w:t>
         </w:r>
@@ -393,8 +347,8 @@
           <w:rPr>
             <w:spacing w:val="-4"/>
             <w:position w:val="-1"/>
-            <w:sz w:val="24"/>
-            <w:szCs w:val="24"/>
+            <w:sz w:val="22"/>
+            <w:szCs w:val="22"/>
           </w:rPr>
           <w:t>m</w:t>
         </w:r>
@@ -402,8 +356,8 @@
           <w:rPr>
             <w:spacing w:val="2"/>
             <w:position w:val="-1"/>
-            <w:sz w:val="24"/>
-            <w:szCs w:val="24"/>
+            <w:sz w:val="22"/>
+            <w:szCs w:val="22"/>
           </w:rPr>
           <w:t>.</w:t>
         </w:r>
@@ -411,8 +365,8 @@
           <w:rPr>
             <w:spacing w:val="-1"/>
             <w:position w:val="-1"/>
-            <w:sz w:val="24"/>
-            <w:szCs w:val="24"/>
+            <w:sz w:val="22"/>
+            <w:szCs w:val="22"/>
           </w:rPr>
           <w:t>c</w:t>
         </w:r>
@@ -420,8 +374,8 @@
           <w:rPr>
             <w:spacing w:val="9"/>
             <w:position w:val="-1"/>
-            <w:sz w:val="24"/>
-            <w:szCs w:val="24"/>
+            <w:sz w:val="22"/>
+            <w:szCs w:val="22"/>
           </w:rPr>
           <w:t>o</w:t>
         </w:r>
@@ -430,8 +384,8 @@
         <w:r>
           <w:rPr>
             <w:position w:val="-1"/>
-            <w:sz w:val="24"/>
-            <w:szCs w:val="24"/>
+            <w:sz w:val="22"/>
+            <w:szCs w:val="22"/>
           </w:rPr>
           <w:t>m</w:t>
         </w:r>
@@ -441,8 +395,8 @@
       <w:pPr>
         <w:rPr>
           <w:spacing w:val="-2"/>
-          <w:sz w:val="24"/>
-          <w:szCs w:val="24"/>
+          <w:sz w:val="16"/>
+          <w:szCs w:val="16"/>
         </w:rPr>
       </w:pPr>
     </w:p>
@@ -566,7 +520,7 @@
           </mc:Choice>
           <mc:Fallback>
             <w:pict>
-              <v:group w14:anchorId="1B928236" id="Group 6" o:spid="_x0000_s1026" style="position:absolute;margin-left:0;margin-top:17.2pt;width:468pt;height:0;z-index:-251649536;mso-position-horizontal-relative:margin" coordorigin="1412,344" coordsize="9421,0" o:gfxdata="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">
+              <v:group w14:anchorId="26BAACF1" id="Group 6" o:spid="_x0000_s1026" style="position:absolute;margin-left:0;margin-top:17.2pt;width:468pt;height:0;z-index:-251649536;mso-position-horizontal-relative:margin" coordorigin="1412,344" coordsize="9421,0" o:gfxdata="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">
                 <v:shape id="Freeform 7" o:spid="_x0000_s1027" style="position:absolute;left:1412;top:344;width:9421;height:0;visibility:visible;mso-wrap-style:square;v-text-anchor:top" coordsize="9421,0" o:gfxdata="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" path="m,l9421,e" filled="f" strokeweight="1.54pt">
                   <v:path arrowok="t" o:connecttype="custom" o:connectlocs="0,0;9421,0" o:connectangles="0,0"/>
                 </v:shape>
@@ -676,12 +630,77 @@
       <w:r>
         <w:rPr>
           <w:b/>
+          <w:spacing w:val="-2"/>
+          <w:sz w:val="24"/>
+          <w:szCs w:val="24"/>
+        </w:rPr>
+        <w:t>University of Virginia School of Engineering</w:t>
+      </w:r>
+      <w:r>
+        <w:rPr>
+          <w:spacing w:val="-2"/>
+          <w:sz w:val="24"/>
+          <w:szCs w:val="24"/>
+        </w:rPr>
+        <w:t>,</w:t>
+      </w:r>
+      <w:r>
+        <w:rPr>
+          <w:spacing w:val="-2"/>
+          <w:sz w:val="24"/>
+          <w:szCs w:val="24"/>
+        </w:rPr>
+        <w:t xml:space="preserve"> Charlottesville, V</w:t>
+      </w:r>
+      <w:r>
+        <w:rPr>
+          <w:spacing w:val="-2"/>
+          <w:sz w:val="24"/>
+          <w:szCs w:val="24"/>
+        </w:rPr>
+        <w:t>.</w:t>
+      </w:r>
+      <w:r>
+        <w:rPr>
+          <w:spacing w:val="-2"/>
+          <w:sz w:val="24"/>
+          <w:szCs w:val="24"/>
+        </w:rPr>
+        <w:t>A</w:t>
+      </w:r>
+      <w:r>
+        <w:rPr>
+          <w:spacing w:val="-2"/>
+          <w:sz w:val="24"/>
+          <w:szCs w:val="24"/>
+        </w:rPr>
+        <w:t xml:space="preserve">.             </w:t>
+      </w:r>
+      <w:r>
+        <w:rPr>
+          <w:spacing w:val="-2"/>
+          <w:sz w:val="24"/>
+          <w:szCs w:val="24"/>
+        </w:rPr>
+        <w:t xml:space="preserve">    </w:t>
+      </w:r>
+    </w:p>
+    <w:p>
+      <w:pPr>
+        <w:rPr>
+          <w:spacing w:val="-2"/>
+          <w:sz w:val="24"/>
+          <w:szCs w:val="24"/>
+        </w:rPr>
+      </w:pPr>
+      <w:r>
+        <w:rPr>
           <w:i/>
           <w:spacing w:val="-2"/>
           <w:sz w:val="24"/>
           <w:szCs w:val="24"/>
         </w:rPr>
-        <w:t>University of Virginia School of Engineering</w:t>
+        <w:t>B.S. Computer Engineering</w:t>
       </w:r>
       <w:r>
         <w:rPr>
@@ -689,7 +708,7 @@
           <w:sz w:val="24"/>
           <w:szCs w:val="24"/>
         </w:rPr>
-        <w:t>, Charlottesville, V</w:t>
+        <w:t xml:space="preserve">                                   </w:t>
       </w:r>
       <w:r>
         <w:rPr>
@@ -697,7 +716,7 @@
           <w:sz w:val="24"/>
           <w:szCs w:val="24"/>
         </w:rPr>
-        <w:t>.</w:t>
+        <w:t xml:space="preserve">                            </w:t>
       </w:r>
       <w:r>
         <w:rPr>
@@ -705,7 +724,7 @@
           <w:sz w:val="24"/>
           <w:szCs w:val="24"/>
         </w:rPr>
-        <w:t>A</w:t>
+        <w:t xml:space="preserve">  </w:t>
       </w:r>
       <w:r>
         <w:rPr>
@@ -713,32 +732,33 @@
           <w:sz w:val="24"/>
           <w:szCs w:val="24"/>
         </w:rPr>
-        <w:t xml:space="preserve">.             </w:t>
-      </w:r>
+        <w:t xml:space="preserve"> </w:t>
+      </w:r>
+      <w:proofErr w:type="gramStart"/>
       <w:r>
         <w:rPr>
           <w:spacing w:val="-2"/>
           <w:sz w:val="24"/>
           <w:szCs w:val="24"/>
         </w:rPr>
-        <w:t xml:space="preserve">    </w:t>
-      </w:r>
-    </w:p>
-    <w:p>
-      <w:pPr>
+        <w:t xml:space="preserve"> </w:t>
+      </w:r>
+      <w:r>
         <w:rPr>
           <w:spacing w:val="-2"/>
           <w:sz w:val="24"/>
           <w:szCs w:val="24"/>
         </w:rPr>
-      </w:pPr>
+        <w:t xml:space="preserve">  (</w:t>
+      </w:r>
+      <w:proofErr w:type="gramEnd"/>
       <w:r>
         <w:rPr>
           <w:spacing w:val="-2"/>
           <w:sz w:val="24"/>
           <w:szCs w:val="24"/>
         </w:rPr>
-        <w:t>B.S. Computer Engineering December 2017 (anticipated)</w:t>
+        <w:t>anticipated)</w:t>
       </w:r>
       <w:r>
         <w:rPr>
@@ -746,38 +766,15 @@
           <w:sz w:val="24"/>
           <w:szCs w:val="24"/>
         </w:rPr>
-        <w:t xml:space="preserve">                                    Fall 2015</w:t>
-      </w:r>
-      <w:r>
-        <w:rPr>
-          <w:spacing w:val="3"/>
-          <w:sz w:val="24"/>
-          <w:szCs w:val="24"/>
-        </w:rPr>
         <w:t xml:space="preserve"> </w:t>
       </w:r>
       <w:r>
         <w:rPr>
-          <w:sz w:val="24"/>
-          <w:szCs w:val="24"/>
-        </w:rPr>
-        <w:t>–</w:t>
-      </w:r>
-      <w:r>
-        <w:rPr>
-          <w:spacing w:val="2"/>
-          <w:sz w:val="24"/>
-          <w:szCs w:val="24"/>
-        </w:rPr>
-        <w:t xml:space="preserve"> </w:t>
-      </w:r>
-      <w:r>
-        <w:rPr>
           <w:spacing w:val="-2"/>
           <w:sz w:val="24"/>
           <w:szCs w:val="24"/>
         </w:rPr>
-        <w:t>Present</w:t>
+        <w:t>December 2017</w:t>
       </w:r>
     </w:p>
     <w:p>
@@ -848,7 +845,23 @@
           <w:szCs w:val="24"/>
         </w:rPr>
         <w:tab/>
-        <w:t>Projects: Implemented Serial Communication between a TI 84 calculator and a microcontroller. Designed and built an Audio Visualizer Circuit on a PCB. Designed a 16-bit processor in Logisim to implement IBCM machine code</w:t>
+        <w:t xml:space="preserve">Projects: Implemented Serial Communication between a TI 84 calculator and a microcontroller. Designed and built an Audio Visualizer Circuit on a PCB. Designed a 16-bit processor in </w:t>
+      </w:r>
+      <w:proofErr w:type="spellStart"/>
+      <w:r>
+        <w:rPr>
+          <w:sz w:val="24"/>
+          <w:szCs w:val="24"/>
+        </w:rPr>
+        <w:t>Logisim</w:t>
+      </w:r>
+      <w:proofErr w:type="spellEnd"/>
+      <w:r>
+        <w:rPr>
+          <w:sz w:val="24"/>
+          <w:szCs w:val="24"/>
+        </w:rPr>
+        <w:t xml:space="preserve"> to implement IBCM machine code</w:t>
       </w:r>
       <w:r>
         <w:rPr>
@@ -892,7 +905,6 @@
       <w:r>
         <w:rPr>
           <w:b/>
-          <w:i/>
           <w:spacing w:val="-2"/>
           <w:sz w:val="24"/>
           <w:szCs w:val="24"/>
@@ -902,7 +914,6 @@
       <w:r>
         <w:rPr>
           <w:b/>
-          <w:i/>
           <w:spacing w:val="-1"/>
           <w:sz w:val="24"/>
           <w:szCs w:val="24"/>
@@ -912,7 +923,6 @@
       <w:r>
         <w:rPr>
           <w:b/>
-          <w:i/>
           <w:spacing w:val="1"/>
           <w:sz w:val="24"/>
           <w:szCs w:val="24"/>
@@ -922,7 +932,6 @@
       <w:r>
         <w:rPr>
           <w:b/>
-          <w:i/>
           <w:sz w:val="24"/>
           <w:szCs w:val="24"/>
         </w:rPr>
@@ -931,7 +940,6 @@
       <w:r>
         <w:rPr>
           <w:b/>
-          <w:i/>
           <w:spacing w:val="-2"/>
           <w:sz w:val="24"/>
           <w:szCs w:val="24"/>
@@ -941,7 +949,6 @@
       <w:r>
         <w:rPr>
           <w:b/>
-          <w:i/>
           <w:sz w:val="24"/>
           <w:szCs w:val="24"/>
         </w:rPr>
@@ -950,7 +957,6 @@
       <w:r>
         <w:rPr>
           <w:b/>
-          <w:i/>
           <w:spacing w:val="3"/>
           <w:sz w:val="24"/>
           <w:szCs w:val="24"/>
@@ -960,7 +966,6 @@
       <w:r>
         <w:rPr>
           <w:b/>
-          <w:i/>
           <w:spacing w:val="-2"/>
           <w:sz w:val="24"/>
           <w:szCs w:val="24"/>
@@ -970,7 +975,6 @@
       <w:r>
         <w:rPr>
           <w:b/>
-          <w:i/>
           <w:sz w:val="24"/>
           <w:szCs w:val="24"/>
         </w:rPr>
@@ -979,7 +983,6 @@
       <w:r>
         <w:rPr>
           <w:b/>
-          <w:i/>
           <w:spacing w:val="-2"/>
           <w:sz w:val="24"/>
           <w:szCs w:val="24"/>
@@ -989,7 +992,6 @@
       <w:r>
         <w:rPr>
           <w:b/>
-          <w:i/>
           <w:sz w:val="24"/>
           <w:szCs w:val="24"/>
         </w:rPr>
@@ -998,7 +1000,6 @@
       <w:r>
         <w:rPr>
           <w:b/>
-          <w:i/>
           <w:spacing w:val="1"/>
           <w:sz w:val="24"/>
           <w:szCs w:val="24"/>
@@ -1008,7 +1009,6 @@
       <w:r>
         <w:rPr>
           <w:b/>
-          <w:i/>
           <w:sz w:val="24"/>
           <w:szCs w:val="24"/>
         </w:rPr>
@@ -1017,7 +1017,6 @@
       <w:r>
         <w:rPr>
           <w:b/>
-          <w:i/>
           <w:spacing w:val="3"/>
           <w:sz w:val="24"/>
           <w:szCs w:val="24"/>
@@ -1027,7 +1026,6 @@
       <w:r>
         <w:rPr>
           <w:b/>
-          <w:i/>
           <w:spacing w:val="-2"/>
           <w:sz w:val="24"/>
           <w:szCs w:val="24"/>
@@ -1037,7 +1035,6 @@
       <w:r>
         <w:rPr>
           <w:b/>
-          <w:i/>
           <w:sz w:val="24"/>
           <w:szCs w:val="24"/>
         </w:rPr>
@@ -1046,7 +1043,6 @@
       <w:r>
         <w:rPr>
           <w:b/>
-          <w:i/>
           <w:spacing w:val="6"/>
           <w:sz w:val="24"/>
           <w:szCs w:val="24"/>
@@ -1056,7 +1052,6 @@
       <w:r>
         <w:rPr>
           <w:b/>
-          <w:i/>
           <w:spacing w:val="1"/>
           <w:sz w:val="24"/>
           <w:szCs w:val="24"/>
@@ -1066,7 +1061,6 @@
       <w:r>
         <w:rPr>
           <w:b/>
-          <w:i/>
           <w:spacing w:val="-4"/>
           <w:sz w:val="24"/>
           <w:szCs w:val="24"/>
@@ -1076,7 +1070,6 @@
       <w:r>
         <w:rPr>
           <w:b/>
-          <w:i/>
           <w:sz w:val="24"/>
           <w:szCs w:val="24"/>
         </w:rPr>
@@ -1085,7 +1078,6 @@
       <w:r>
         <w:rPr>
           <w:b/>
-          <w:i/>
           <w:spacing w:val="1"/>
           <w:sz w:val="24"/>
           <w:szCs w:val="24"/>
@@ -1095,7 +1087,6 @@
       <w:r>
         <w:rPr>
           <w:b/>
-          <w:i/>
           <w:sz w:val="24"/>
           <w:szCs w:val="24"/>
         </w:rPr>
@@ -1104,7 +1095,6 @@
       <w:r>
         <w:rPr>
           <w:b/>
-          <w:i/>
           <w:spacing w:val="1"/>
           <w:sz w:val="24"/>
           <w:szCs w:val="24"/>
@@ -1114,7 +1104,6 @@
       <w:r>
         <w:rPr>
           <w:b/>
-          <w:i/>
           <w:spacing w:val="-2"/>
           <w:sz w:val="24"/>
           <w:szCs w:val="24"/>
@@ -1124,7 +1113,6 @@
       <w:r>
         <w:rPr>
           <w:b/>
-          <w:i/>
           <w:sz w:val="24"/>
           <w:szCs w:val="24"/>
         </w:rPr>
@@ -1133,7 +1121,6 @@
       <w:r>
         <w:rPr>
           <w:b/>
-          <w:i/>
           <w:spacing w:val="1"/>
           <w:sz w:val="24"/>
           <w:szCs w:val="24"/>
@@ -1143,7 +1130,6 @@
       <w:r>
         <w:rPr>
           <w:b/>
-          <w:i/>
           <w:spacing w:val="-1"/>
           <w:sz w:val="24"/>
           <w:szCs w:val="24"/>
@@ -1153,7 +1139,6 @@
       <w:r>
         <w:rPr>
           <w:b/>
-          <w:i/>
           <w:sz w:val="24"/>
           <w:szCs w:val="24"/>
         </w:rPr>
@@ -1162,7 +1147,6 @@
       <w:r>
         <w:rPr>
           <w:b/>
-          <w:i/>
           <w:spacing w:val="3"/>
           <w:sz w:val="24"/>
           <w:szCs w:val="24"/>
@@ -1292,6 +1276,7 @@
       </w:pPr>
       <w:r>
         <w:rPr>
+          <w:i/>
           <w:sz w:val="24"/>
           <w:szCs w:val="24"/>
         </w:rPr>
@@ -2472,7 +2457,7 @@
           </mc:Choice>
           <mc:Fallback>
             <w:pict>
-              <v:group w14:anchorId="4B3F97FE" id="Group 4" o:spid="_x0000_s1026" style="position:absolute;margin-left:0;margin-top:15.75pt;width:468pt;height:0;z-index:-251651584;mso-position-horizontal-relative:margin" coordorigin="1412,315" coordsize="9421,0" o:gfxdata="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">
+              <v:group w14:anchorId="57DA1C1E" id="Group 4" o:spid="_x0000_s1026" style="position:absolute;margin-left:0;margin-top:15.75pt;width:468pt;height:0;z-index:-251651584;mso-position-horizontal-relative:margin" coordorigin="1412,315" coordsize="9421,0" o:gfxdata="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">
                 <v:shape id="Freeform 5" o:spid="_x0000_s1027" style="position:absolute;left:1412;top:315;width:9421;height:0;visibility:visible;mso-wrap-style:square;v-text-anchor:top" coordsize="9421,0" o:gfxdata="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" path="m,l9421,e" filled="f" strokeweight="1.54pt">
                   <v:path arrowok="t" o:connecttype="custom" o:connectlocs="0,0;9421,0" o:connectangles="0,0"/>
                 </v:shape>
@@ -2628,7 +2613,6 @@
       <w:r>
         <w:rPr>
           <w:b/>
-          <w:i/>
           <w:spacing w:val="2"/>
           <w:sz w:val="24"/>
           <w:szCs w:val="24"/>
@@ -2695,11 +2679,21 @@
       </w:pPr>
       <w:r>
         <w:rPr>
-          <w:spacing w:val="2"/>
-          <w:sz w:val="24"/>
-          <w:szCs w:val="24"/>
-        </w:rPr>
-        <w:t xml:space="preserve">Teaching Assistant                                                                                  </w:t>
+          <w:i/>
+          <w:spacing w:val="2"/>
+          <w:sz w:val="24"/>
+          <w:szCs w:val="24"/>
+        </w:rPr>
+        <w:t>Teaching Assistant</w:t>
+      </w:r>
+      <w:r>
+        <w:rPr>
+          <w:i/>
+          <w:spacing w:val="2"/>
+          <w:sz w:val="24"/>
+          <w:szCs w:val="24"/>
+        </w:rPr>
+        <w:t>, Intro to Embedded Systems</w:t>
       </w:r>
       <w:r>
         <w:rPr>
@@ -2715,23 +2709,39 @@
           <w:sz w:val="24"/>
           <w:szCs w:val="24"/>
         </w:rPr>
+        <w:t xml:space="preserve">                              </w:t>
+      </w:r>
+      <w:r>
+        <w:rPr>
+          <w:spacing w:val="2"/>
+          <w:sz w:val="24"/>
+          <w:szCs w:val="24"/>
+        </w:rPr>
+        <w:t xml:space="preserve">Fall </w:t>
+      </w:r>
+      <w:r>
+        <w:rPr>
+          <w:spacing w:val="2"/>
+          <w:sz w:val="24"/>
+          <w:szCs w:val="24"/>
+        </w:rPr>
+        <w:t xml:space="preserve">2016 – </w:t>
+      </w:r>
+      <w:r>
+        <w:rPr>
+          <w:spacing w:val="2"/>
+          <w:sz w:val="24"/>
+          <w:szCs w:val="24"/>
+        </w:rPr>
+        <w:t>Spring 2017</w:t>
+      </w:r>
+      <w:r>
+        <w:rPr>
+          <w:spacing w:val="2"/>
+          <w:sz w:val="24"/>
+          <w:szCs w:val="24"/>
+        </w:rPr>
         <w:t xml:space="preserve"> </w:t>
-      </w:r>
-      <w:r>
-        <w:rPr>
-          <w:spacing w:val="2"/>
-          <w:sz w:val="24"/>
-          <w:szCs w:val="24"/>
-        </w:rPr>
-        <w:t xml:space="preserve">Fall </w:t>
-      </w:r>
-      <w:r>
-        <w:rPr>
-          <w:spacing w:val="2"/>
-          <w:sz w:val="24"/>
-          <w:szCs w:val="24"/>
-        </w:rPr>
-        <w:t xml:space="preserve">2016 – Present </w:t>
       </w:r>
     </w:p>
     <w:p>
@@ -2754,7 +2764,7 @@
           <w:sz w:val="24"/>
           <w:szCs w:val="24"/>
         </w:rPr>
-        <w:t>Helping</w:t>
+        <w:t>Helped</w:t>
       </w:r>
       <w:r>
         <w:rPr>
@@ -2778,6 +2788,14 @@
           <w:sz w:val="24"/>
           <w:szCs w:val="24"/>
         </w:rPr>
+        <w:t>, in class of 50,</w:t>
+      </w:r>
+      <w:r>
+        <w:rPr>
+          <w:spacing w:val="2"/>
+          <w:sz w:val="24"/>
+          <w:szCs w:val="24"/>
+        </w:rPr>
         <w:t xml:space="preserve"> understand course material</w:t>
       </w:r>
       <w:r>
@@ -2787,6 +2805,24 @@
           <w:szCs w:val="24"/>
         </w:rPr>
         <w:t xml:space="preserve"> and debug their projects</w:t>
+      </w:r>
+      <w:r>
+        <w:rPr>
+          <w:spacing w:val="2"/>
+          <w:sz w:val="24"/>
+          <w:szCs w:val="24"/>
+        </w:rPr>
+        <w:t xml:space="preserve"> for </w:t>
+      </w:r>
+      <w:bookmarkStart w:id="0" w:name="_GoBack"/>
+      <w:bookmarkEnd w:id="0"/>
+      <w:r>
+        <w:rPr>
+          <w:spacing w:val="2"/>
+          <w:sz w:val="24"/>
+          <w:szCs w:val="24"/>
+        </w:rPr>
+        <w:t>8 hours a week</w:t>
       </w:r>
     </w:p>
     <w:p>
@@ -2812,7 +2848,6 @@
       <w:r>
         <w:rPr>
           <w:b/>
-          <w:i/>
           <w:spacing w:val="2"/>
           <w:sz w:val="24"/>
           <w:szCs w:val="24"/>
@@ -2822,7 +2857,6 @@
       <w:r>
         <w:rPr>
           <w:b/>
-          <w:i/>
           <w:spacing w:val="2"/>
           <w:sz w:val="24"/>
           <w:szCs w:val="24"/>
@@ -2913,11 +2947,20 @@
       </w:pPr>
       <w:r>
         <w:rPr>
-          <w:spacing w:val="2"/>
-          <w:sz w:val="24"/>
-          <w:szCs w:val="24"/>
-        </w:rPr>
-        <w:t>Developer                                                                                                                Summer 201</w:t>
+          <w:i/>
+          <w:spacing w:val="2"/>
+          <w:sz w:val="24"/>
+          <w:szCs w:val="24"/>
+        </w:rPr>
+        <w:t>Developer</w:t>
+      </w:r>
+      <w:r>
+        <w:rPr>
+          <w:spacing w:val="2"/>
+          <w:sz w:val="24"/>
+          <w:szCs w:val="24"/>
+        </w:rPr>
+        <w:t xml:space="preserve">                                                                                                                Summer 201</w:t>
       </w:r>
       <w:r>
         <w:rPr>
@@ -2948,7 +2991,23 @@
           <w:sz w:val="24"/>
           <w:szCs w:val="24"/>
         </w:rPr>
-        <w:t xml:space="preserve">Developed marketing </w:t>
+        <w:t>Developed marketing</w:t>
+      </w:r>
+      <w:r>
+        <w:rPr>
+          <w:spacing w:val="2"/>
+          <w:sz w:val="24"/>
+          <w:szCs w:val="24"/>
+        </w:rPr>
+        <w:t xml:space="preserve"> 2</w:t>
+      </w:r>
+      <w:r>
+        <w:rPr>
+          <w:spacing w:val="2"/>
+          <w:sz w:val="24"/>
+          <w:szCs w:val="24"/>
+        </w:rPr>
+        <w:t xml:space="preserve"> </w:t>
       </w:r>
       <w:r>
         <w:rPr>
@@ -2957,6 +3016,14 @@
           <w:szCs w:val="24"/>
         </w:rPr>
         <w:t>software products including a chrome extension and WordPress plugin</w:t>
+      </w:r>
+      <w:r>
+        <w:rPr>
+          <w:spacing w:val="2"/>
+          <w:sz w:val="24"/>
+          <w:szCs w:val="24"/>
+        </w:rPr>
+        <w:t xml:space="preserve"> using JavaScript and PHP</w:t>
       </w:r>
     </w:p>
     <w:p>
@@ -2969,6 +3036,7 @@
       </w:pPr>
       <w:r>
         <w:rPr>
+          <w:i/>
           <w:spacing w:val="2"/>
           <w:sz w:val="24"/>
           <w:szCs w:val="24"/>
@@ -3123,7 +3191,15 @@
           <w:sz w:val="24"/>
           <w:szCs w:val="24"/>
         </w:rPr>
-        <w:t xml:space="preserve"> client accounts; provide</w:t>
+        <w:t xml:space="preserve"> 5 </w:t>
+      </w:r>
+      <w:r>
+        <w:rPr>
+          <w:spacing w:val="2"/>
+          <w:sz w:val="24"/>
+          <w:szCs w:val="24"/>
+        </w:rPr>
+        <w:t>client accounts; provide</w:t>
       </w:r>
       <w:r>
         <w:rPr>
@@ -3413,11 +3489,20 @@
       </w:pPr>
       <w:r>
         <w:rPr>
-          <w:spacing w:val="2"/>
-          <w:sz w:val="24"/>
-          <w:szCs w:val="24"/>
-        </w:rPr>
-        <w:t>Intern                                                                                                                       Summer 2014</w:t>
+          <w:i/>
+          <w:spacing w:val="2"/>
+          <w:sz w:val="24"/>
+          <w:szCs w:val="24"/>
+        </w:rPr>
+        <w:t>Intern</w:t>
+      </w:r>
+      <w:r>
+        <w:rPr>
+          <w:spacing w:val="2"/>
+          <w:sz w:val="24"/>
+          <w:szCs w:val="24"/>
+        </w:rPr>
+        <w:t xml:space="preserve">                                                                                                                       Summer 2014</w:t>
       </w:r>
     </w:p>
     <w:p>
@@ -3440,7 +3525,23 @@
           <w:sz w:val="24"/>
           <w:szCs w:val="24"/>
         </w:rPr>
-        <w:t>Learned to use Infusionsoft through internet research</w:t>
+        <w:t xml:space="preserve">Learned to use Infusionsoft </w:t>
+      </w:r>
+      <w:r>
+        <w:rPr>
+          <w:spacing w:val="2"/>
+          <w:sz w:val="24"/>
+          <w:szCs w:val="24"/>
+        </w:rPr>
+        <w:t xml:space="preserve">independently </w:t>
+      </w:r>
+      <w:r>
+        <w:rPr>
+          <w:spacing w:val="2"/>
+          <w:sz w:val="24"/>
+          <w:szCs w:val="24"/>
+        </w:rPr>
+        <w:t>through internet research</w:t>
       </w:r>
     </w:p>
     <w:p>
@@ -3595,7 +3696,7 @@
           </mc:Choice>
           <mc:Fallback>
             <w:pict>
-              <v:group w14:anchorId="1DDF98B0" id="Group 2" o:spid="_x0000_s1026" style="position:absolute;margin-left:0;margin-top:15.75pt;width:468pt;height:0;z-index:-251654144;mso-position-horizontal-relative:margin" coordorigin="1412,315" coordsize="9421,0" o:gfxdata="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">
+              <v:group w14:anchorId="6D7D3939" id="Group 2" o:spid="_x0000_s1026" style="position:absolute;margin-left:0;margin-top:15.75pt;width:468pt;height:0;z-index:-251654144;mso-position-horizontal-relative:margin" coordorigin="1412,315" coordsize="9421,0" o:gfxdata="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">
                 <v:shape id="Freeform 3" o:spid="_x0000_s1027" style="position:absolute;left:1412;top:315;width:9421;height:0;visibility:visible;mso-wrap-style:square;v-text-anchor:top" coordsize="9421,0" o:gfxdata="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" path="m,l9421,e" filled="f" strokeweight="1.54pt">
                   <v:path arrowok="t" o:connecttype="custom" o:connectlocs="0,0;9421,0" o:connectangles="0,0"/>
                 </v:shape>
@@ -3779,7 +3880,6 @@
       <w:r>
         <w:rPr>
           <w:b/>
-          <w:i/>
           <w:spacing w:val="-2"/>
           <w:sz w:val="24"/>
           <w:szCs w:val="24"/>
@@ -4060,7 +4160,6 @@
       <w:r>
         <w:rPr>
           <w:b/>
-          <w:i/>
           <w:spacing w:val="-2"/>
           <w:sz w:val="24"/>
           <w:szCs w:val="24"/>
@@ -4070,7 +4169,6 @@
       <w:r>
         <w:rPr>
           <w:b/>
-          <w:i/>
           <w:sz w:val="24"/>
           <w:szCs w:val="24"/>
         </w:rPr>
@@ -4079,7 +4177,6 @@
       <w:r>
         <w:rPr>
           <w:b/>
-          <w:i/>
           <w:spacing w:val="-2"/>
           <w:sz w:val="24"/>
           <w:szCs w:val="24"/>
@@ -4089,7 +4186,6 @@
       <w:r>
         <w:rPr>
           <w:b/>
-          <w:i/>
           <w:sz w:val="24"/>
           <w:szCs w:val="24"/>
         </w:rPr>
@@ -4098,7 +4194,6 @@
       <w:r>
         <w:rPr>
           <w:b/>
-          <w:i/>
           <w:spacing w:val="2"/>
           <w:sz w:val="24"/>
           <w:szCs w:val="24"/>
@@ -4108,7 +4203,6 @@
       <w:r>
         <w:rPr>
           <w:b/>
-          <w:i/>
           <w:sz w:val="24"/>
           <w:szCs w:val="24"/>
         </w:rPr>
@@ -4117,7 +4211,6 @@
       <w:r>
         <w:rPr>
           <w:b/>
-          <w:i/>
           <w:spacing w:val="1"/>
           <w:sz w:val="24"/>
           <w:szCs w:val="24"/>
@@ -4350,825 +4443,16 @@
     </w:p>
     <w:p>
       <w:pPr>
-        <w:ind w:left="460"/>
-        <w:rPr>
-          <w:rFonts w:ascii="Symbol" w:eastAsia="Symbol" w:hAnsi="Symbol" w:cs="Symbol"/>
-          <w:sz w:val="24"/>
-          <w:szCs w:val="24"/>
-        </w:rPr>
-      </w:pPr>
-      <w:r>
-        <w:rPr>
-          <w:rFonts w:ascii="Symbol" w:eastAsia="Symbol" w:hAnsi="Symbol" w:cs="Symbol"/>
-          <w:sz w:val="24"/>
-          <w:szCs w:val="24"/>
-        </w:rPr>
-        <w:t></w:t>
-      </w:r>
-      <w:r>
-        <w:rPr>
-          <w:sz w:val="24"/>
-          <w:szCs w:val="24"/>
-        </w:rPr>
-        <w:t xml:space="preserve">   </w:t>
-      </w:r>
-      <w:r>
-        <w:rPr>
-          <w:spacing w:val="10"/>
-          <w:sz w:val="24"/>
-          <w:szCs w:val="24"/>
-        </w:rPr>
-        <w:t xml:space="preserve"> </w:t>
-      </w:r>
-      <w:r>
-        <w:rPr>
-          <w:spacing w:val="-5"/>
-          <w:sz w:val="24"/>
-          <w:szCs w:val="24"/>
-        </w:rPr>
-        <w:t>A</w:t>
-      </w:r>
-      <w:r>
-        <w:rPr>
-          <w:sz w:val="24"/>
-          <w:szCs w:val="24"/>
-        </w:rPr>
-        <w:t>w</w:t>
-      </w:r>
-      <w:r>
-        <w:rPr>
-          <w:spacing w:val="-1"/>
-          <w:sz w:val="24"/>
-          <w:szCs w:val="24"/>
-        </w:rPr>
-        <w:t>a</w:t>
-      </w:r>
-      <w:r>
-        <w:rPr>
-          <w:spacing w:val="1"/>
-          <w:sz w:val="24"/>
-          <w:szCs w:val="24"/>
-        </w:rPr>
-        <w:t>r</w:t>
-      </w:r>
-      <w:r>
-        <w:rPr>
-          <w:sz w:val="24"/>
-          <w:szCs w:val="24"/>
-        </w:rPr>
-        <w:t>d</w:t>
-      </w:r>
-      <w:r>
-        <w:rPr>
-          <w:spacing w:val="-1"/>
-          <w:sz w:val="24"/>
-          <w:szCs w:val="24"/>
-        </w:rPr>
-        <w:t>e</w:t>
-      </w:r>
-      <w:r>
-        <w:rPr>
-          <w:sz w:val="24"/>
-          <w:szCs w:val="24"/>
-        </w:rPr>
-        <w:t>d</w:t>
-      </w:r>
-      <w:r>
-        <w:rPr>
-          <w:spacing w:val="2"/>
-          <w:sz w:val="24"/>
-          <w:szCs w:val="24"/>
-        </w:rPr>
-        <w:t xml:space="preserve"> </w:t>
-      </w:r>
-      <w:r>
-        <w:rPr>
-          <w:spacing w:val="1"/>
-          <w:sz w:val="24"/>
-          <w:szCs w:val="24"/>
-        </w:rPr>
-        <w:t>S</w:t>
-      </w:r>
-      <w:r>
-        <w:rPr>
-          <w:sz w:val="24"/>
-          <w:szCs w:val="24"/>
-        </w:rPr>
-        <w:t>up</w:t>
-      </w:r>
-      <w:r>
-        <w:rPr>
-          <w:spacing w:val="-1"/>
-          <w:sz w:val="24"/>
-          <w:szCs w:val="24"/>
-        </w:rPr>
-        <w:t>e</w:t>
-      </w:r>
-      <w:r>
-        <w:rPr>
-          <w:spacing w:val="6"/>
-          <w:sz w:val="24"/>
-          <w:szCs w:val="24"/>
-        </w:rPr>
-        <w:t>r</w:t>
-      </w:r>
-      <w:r>
-        <w:rPr>
-          <w:spacing w:val="-9"/>
-          <w:sz w:val="24"/>
-          <w:szCs w:val="24"/>
-        </w:rPr>
-        <w:t>i</w:t>
-      </w:r>
-      <w:r>
-        <w:rPr>
-          <w:spacing w:val="5"/>
-          <w:sz w:val="24"/>
-          <w:szCs w:val="24"/>
-        </w:rPr>
-        <w:t>o</w:t>
-      </w:r>
-      <w:r>
-        <w:rPr>
-          <w:sz w:val="24"/>
-          <w:szCs w:val="24"/>
-        </w:rPr>
-        <w:t>r</w:t>
-      </w:r>
-      <w:r>
-        <w:rPr>
-          <w:spacing w:val="4"/>
-          <w:sz w:val="24"/>
-          <w:szCs w:val="24"/>
-        </w:rPr>
-        <w:t xml:space="preserve"> </w:t>
-      </w:r>
-      <w:r>
-        <w:rPr>
-          <w:spacing w:val="-4"/>
-          <w:sz w:val="24"/>
-          <w:szCs w:val="24"/>
-        </w:rPr>
-        <w:t>i</w:t>
-      </w:r>
-      <w:r>
-        <w:rPr>
-          <w:sz w:val="24"/>
-          <w:szCs w:val="24"/>
-        </w:rPr>
-        <w:t>n V</w:t>
-      </w:r>
-      <w:r>
-        <w:rPr>
-          <w:spacing w:val="-3"/>
-          <w:sz w:val="24"/>
-          <w:szCs w:val="24"/>
-        </w:rPr>
-        <w:t>M</w:t>
-      </w:r>
-      <w:r>
-        <w:rPr>
-          <w:spacing w:val="7"/>
-          <w:sz w:val="24"/>
-          <w:szCs w:val="24"/>
-        </w:rPr>
-        <w:t>T</w:t>
-      </w:r>
-      <w:r>
-        <w:rPr>
-          <w:sz w:val="24"/>
-          <w:szCs w:val="24"/>
-        </w:rPr>
-        <w:t>A</w:t>
-      </w:r>
-      <w:r>
-        <w:rPr>
-          <w:spacing w:val="2"/>
-          <w:sz w:val="24"/>
-          <w:szCs w:val="24"/>
-        </w:rPr>
-        <w:t xml:space="preserve"> </w:t>
-      </w:r>
-      <w:r>
-        <w:rPr>
-          <w:spacing w:val="-4"/>
-          <w:sz w:val="24"/>
-          <w:szCs w:val="24"/>
-        </w:rPr>
-        <w:t>i</w:t>
-      </w:r>
-      <w:r>
-        <w:rPr>
-          <w:sz w:val="24"/>
-          <w:szCs w:val="24"/>
-        </w:rPr>
-        <w:t>n</w:t>
-      </w:r>
-      <w:r>
-        <w:rPr>
-          <w:spacing w:val="-3"/>
-          <w:sz w:val="24"/>
-          <w:szCs w:val="24"/>
-        </w:rPr>
-        <w:t xml:space="preserve"> </w:t>
-      </w:r>
-      <w:r>
-        <w:rPr>
-          <w:spacing w:val="-2"/>
-          <w:sz w:val="24"/>
-          <w:szCs w:val="24"/>
-        </w:rPr>
-        <w:t>M</w:t>
-      </w:r>
-      <w:r>
-        <w:rPr>
-          <w:spacing w:val="5"/>
-          <w:sz w:val="24"/>
-          <w:szCs w:val="24"/>
-        </w:rPr>
-        <w:t>u</w:t>
-      </w:r>
-      <w:r>
-        <w:rPr>
-          <w:spacing w:val="2"/>
-          <w:sz w:val="24"/>
-          <w:szCs w:val="24"/>
-        </w:rPr>
-        <w:t>s</w:t>
-      </w:r>
-      <w:r>
-        <w:rPr>
-          <w:spacing w:val="-4"/>
-          <w:sz w:val="24"/>
-          <w:szCs w:val="24"/>
-        </w:rPr>
-        <w:t>i</w:t>
-      </w:r>
-      <w:r>
-        <w:rPr>
-          <w:sz w:val="24"/>
-          <w:szCs w:val="24"/>
-        </w:rPr>
-        <w:t>c</w:t>
-      </w:r>
-      <w:r>
-        <w:rPr>
-          <w:spacing w:val="1"/>
-          <w:sz w:val="24"/>
-          <w:szCs w:val="24"/>
-        </w:rPr>
-        <w:t xml:space="preserve"> </w:t>
-      </w:r>
-      <w:r>
-        <w:rPr>
-          <w:spacing w:val="2"/>
-          <w:sz w:val="24"/>
-          <w:szCs w:val="24"/>
-        </w:rPr>
-        <w:t>T</w:t>
-      </w:r>
-      <w:r>
-        <w:rPr>
-          <w:spacing w:val="-5"/>
-          <w:sz w:val="24"/>
-          <w:szCs w:val="24"/>
-        </w:rPr>
-        <w:t>h</w:t>
-      </w:r>
-      <w:r>
-        <w:rPr>
-          <w:spacing w:val="-1"/>
-          <w:sz w:val="24"/>
-          <w:szCs w:val="24"/>
-        </w:rPr>
-        <w:t>e</w:t>
-      </w:r>
-      <w:r>
-        <w:rPr>
-          <w:spacing w:val="5"/>
-          <w:sz w:val="24"/>
-          <w:szCs w:val="24"/>
-        </w:rPr>
-        <w:t>o</w:t>
-      </w:r>
-      <w:r>
-        <w:rPr>
-          <w:spacing w:val="6"/>
-          <w:sz w:val="24"/>
-          <w:szCs w:val="24"/>
-        </w:rPr>
-        <w:t>r</w:t>
-      </w:r>
-      <w:r>
-        <w:rPr>
-          <w:sz w:val="24"/>
-          <w:szCs w:val="24"/>
-        </w:rPr>
-        <w:t>y</w:t>
-      </w:r>
-      <w:r>
-        <w:rPr>
-          <w:spacing w:val="-7"/>
-          <w:sz w:val="24"/>
-          <w:szCs w:val="24"/>
-        </w:rPr>
-        <w:t xml:space="preserve"> </w:t>
-      </w:r>
-      <w:r>
-        <w:rPr>
-          <w:spacing w:val="1"/>
-          <w:sz w:val="24"/>
-          <w:szCs w:val="24"/>
-        </w:rPr>
-        <w:t>S</w:t>
-      </w:r>
-      <w:r>
-        <w:rPr>
-          <w:sz w:val="24"/>
-          <w:szCs w:val="24"/>
-        </w:rPr>
-        <w:t>p</w:t>
-      </w:r>
-      <w:r>
-        <w:rPr>
-          <w:spacing w:val="6"/>
-          <w:sz w:val="24"/>
-          <w:szCs w:val="24"/>
-        </w:rPr>
-        <w:t>r</w:t>
-      </w:r>
-      <w:r>
-        <w:rPr>
-          <w:spacing w:val="-4"/>
-          <w:sz w:val="24"/>
-          <w:szCs w:val="24"/>
-        </w:rPr>
-        <w:t>i</w:t>
-      </w:r>
-      <w:r>
-        <w:rPr>
-          <w:spacing w:val="-5"/>
-          <w:sz w:val="24"/>
-          <w:szCs w:val="24"/>
-        </w:rPr>
-        <w:t>n</w:t>
-      </w:r>
-      <w:r>
-        <w:rPr>
-          <w:sz w:val="24"/>
-          <w:szCs w:val="24"/>
-        </w:rPr>
-        <w:t>g</w:t>
-      </w:r>
-      <w:r>
-        <w:rPr>
-          <w:spacing w:val="2"/>
-          <w:sz w:val="24"/>
-          <w:szCs w:val="24"/>
-        </w:rPr>
-        <w:t xml:space="preserve"> </w:t>
-      </w:r>
-      <w:r>
-        <w:rPr>
-          <w:sz w:val="24"/>
-          <w:szCs w:val="24"/>
-        </w:rPr>
-        <w:t>2012</w:t>
-      </w:r>
+        <w:rPr>
+          <w:sz w:val="24"/>
+          <w:szCs w:val="24"/>
+        </w:rPr>
+      </w:pPr>
     </w:p>
     <w:p>
       <w:pPr>
-        <w:ind w:left="460"/>
-        <w:rPr>
-          <w:sz w:val="24"/>
-          <w:szCs w:val="24"/>
-        </w:rPr>
-      </w:pPr>
-      <w:r>
-        <w:rPr>
-          <w:rFonts w:ascii="Symbol" w:eastAsia="Symbol" w:hAnsi="Symbol" w:cs="Symbol"/>
-          <w:sz w:val="24"/>
-          <w:szCs w:val="24"/>
-        </w:rPr>
-        <w:lastRenderedPageBreak/>
-        <w:t></w:t>
-      </w:r>
-      <w:r>
-        <w:rPr>
-          <w:sz w:val="24"/>
-          <w:szCs w:val="24"/>
-        </w:rPr>
-        <w:t xml:space="preserve">   </w:t>
-      </w:r>
-      <w:r>
-        <w:rPr>
-          <w:spacing w:val="10"/>
-          <w:sz w:val="24"/>
-          <w:szCs w:val="24"/>
-        </w:rPr>
-        <w:t xml:space="preserve"> </w:t>
-      </w:r>
-      <w:r>
-        <w:rPr>
-          <w:spacing w:val="-5"/>
-          <w:sz w:val="24"/>
-          <w:szCs w:val="24"/>
-        </w:rPr>
-        <w:t>A</w:t>
-      </w:r>
-      <w:r>
-        <w:rPr>
-          <w:sz w:val="24"/>
-          <w:szCs w:val="24"/>
-        </w:rPr>
-        <w:t>w</w:t>
-      </w:r>
-      <w:r>
-        <w:rPr>
-          <w:spacing w:val="-1"/>
-          <w:sz w:val="24"/>
-          <w:szCs w:val="24"/>
-        </w:rPr>
-        <w:t>a</w:t>
-      </w:r>
-      <w:r>
-        <w:rPr>
-          <w:spacing w:val="1"/>
-          <w:sz w:val="24"/>
-          <w:szCs w:val="24"/>
-        </w:rPr>
-        <w:t>r</w:t>
-      </w:r>
-      <w:r>
-        <w:rPr>
-          <w:sz w:val="24"/>
-          <w:szCs w:val="24"/>
-        </w:rPr>
-        <w:t>d</w:t>
-      </w:r>
-      <w:r>
-        <w:rPr>
-          <w:spacing w:val="-1"/>
-          <w:sz w:val="24"/>
-          <w:szCs w:val="24"/>
-        </w:rPr>
-        <w:t>e</w:t>
-      </w:r>
-      <w:r>
-        <w:rPr>
-          <w:sz w:val="24"/>
-          <w:szCs w:val="24"/>
-        </w:rPr>
-        <w:t>d</w:t>
-      </w:r>
-      <w:r>
-        <w:rPr>
-          <w:spacing w:val="2"/>
-          <w:sz w:val="24"/>
-          <w:szCs w:val="24"/>
-        </w:rPr>
-        <w:t xml:space="preserve"> S</w:t>
-      </w:r>
-      <w:r>
-        <w:rPr>
-          <w:sz w:val="24"/>
-          <w:szCs w:val="24"/>
-        </w:rPr>
-        <w:t>up</w:t>
-      </w:r>
-      <w:r>
-        <w:rPr>
-          <w:spacing w:val="-1"/>
-          <w:sz w:val="24"/>
-          <w:szCs w:val="24"/>
-        </w:rPr>
-        <w:t>e</w:t>
-      </w:r>
-      <w:r>
-        <w:rPr>
-          <w:spacing w:val="6"/>
-          <w:sz w:val="24"/>
-          <w:szCs w:val="24"/>
-        </w:rPr>
-        <w:t>r</w:t>
-      </w:r>
-      <w:r>
-        <w:rPr>
-          <w:spacing w:val="-9"/>
-          <w:sz w:val="24"/>
-          <w:szCs w:val="24"/>
-        </w:rPr>
-        <w:t>i</w:t>
-      </w:r>
-      <w:r>
-        <w:rPr>
-          <w:spacing w:val="5"/>
-          <w:sz w:val="24"/>
-          <w:szCs w:val="24"/>
-        </w:rPr>
-        <w:t>o</w:t>
-      </w:r>
-      <w:r>
-        <w:rPr>
-          <w:sz w:val="24"/>
-          <w:szCs w:val="24"/>
-        </w:rPr>
-        <w:t>r</w:t>
-      </w:r>
-      <w:r>
-        <w:rPr>
-          <w:spacing w:val="4"/>
-          <w:sz w:val="24"/>
-          <w:szCs w:val="24"/>
-        </w:rPr>
-        <w:t xml:space="preserve"> </w:t>
-      </w:r>
-      <w:r>
-        <w:rPr>
-          <w:spacing w:val="-4"/>
-          <w:sz w:val="24"/>
-          <w:szCs w:val="24"/>
-        </w:rPr>
-        <w:t>i</w:t>
-      </w:r>
-      <w:r>
-        <w:rPr>
-          <w:sz w:val="24"/>
-          <w:szCs w:val="24"/>
-        </w:rPr>
-        <w:t>n</w:t>
-      </w:r>
-      <w:r>
-        <w:rPr>
-          <w:spacing w:val="-3"/>
-          <w:sz w:val="24"/>
-          <w:szCs w:val="24"/>
-        </w:rPr>
-        <w:t xml:space="preserve"> </w:t>
-      </w:r>
-      <w:r>
-        <w:rPr>
-          <w:sz w:val="24"/>
-          <w:szCs w:val="24"/>
-        </w:rPr>
-        <w:t>CVMTAH</w:t>
-      </w:r>
-      <w:r>
-        <w:rPr>
-          <w:spacing w:val="2"/>
-          <w:sz w:val="24"/>
-          <w:szCs w:val="24"/>
-        </w:rPr>
-        <w:t xml:space="preserve"> </w:t>
-      </w:r>
-      <w:r>
-        <w:rPr>
-          <w:spacing w:val="-8"/>
-          <w:sz w:val="24"/>
-          <w:szCs w:val="24"/>
-        </w:rPr>
-        <w:t>f</w:t>
-      </w:r>
-      <w:r>
-        <w:rPr>
-          <w:spacing w:val="5"/>
-          <w:sz w:val="24"/>
-          <w:szCs w:val="24"/>
-        </w:rPr>
-        <w:t>o</w:t>
-      </w:r>
-      <w:r>
-        <w:rPr>
-          <w:sz w:val="24"/>
-          <w:szCs w:val="24"/>
-        </w:rPr>
-        <w:t>r</w:t>
-      </w:r>
-      <w:r>
-        <w:rPr>
-          <w:sz w:val="24"/>
-          <w:szCs w:val="24"/>
-        </w:rPr>
-        <w:t xml:space="preserve"> </w:t>
-      </w:r>
-      <w:r>
-        <w:rPr>
-          <w:spacing w:val="1"/>
-          <w:sz w:val="24"/>
-          <w:szCs w:val="24"/>
-        </w:rPr>
-        <w:t>P</w:t>
-      </w:r>
-      <w:r>
-        <w:rPr>
-          <w:spacing w:val="-1"/>
-          <w:sz w:val="24"/>
-          <w:szCs w:val="24"/>
-        </w:rPr>
-        <w:t>e</w:t>
-      </w:r>
-      <w:r>
-        <w:rPr>
-          <w:spacing w:val="1"/>
-          <w:sz w:val="24"/>
-          <w:szCs w:val="24"/>
-        </w:rPr>
-        <w:t>r</w:t>
-      </w:r>
-      <w:r>
-        <w:rPr>
-          <w:spacing w:val="-8"/>
-          <w:sz w:val="24"/>
-          <w:szCs w:val="24"/>
-        </w:rPr>
-        <w:t>f</w:t>
-      </w:r>
-      <w:r>
-        <w:rPr>
-          <w:spacing w:val="5"/>
-          <w:sz w:val="24"/>
-          <w:szCs w:val="24"/>
-        </w:rPr>
-        <w:t>o</w:t>
-      </w:r>
-      <w:r>
-        <w:rPr>
-          <w:spacing w:val="6"/>
-          <w:sz w:val="24"/>
-          <w:szCs w:val="24"/>
-        </w:rPr>
-        <w:t>r</w:t>
-      </w:r>
-      <w:r>
-        <w:rPr>
-          <w:spacing w:val="-9"/>
-          <w:sz w:val="24"/>
-          <w:szCs w:val="24"/>
-        </w:rPr>
-        <w:t>m</w:t>
-      </w:r>
-      <w:r>
-        <w:rPr>
-          <w:spacing w:val="4"/>
-          <w:sz w:val="24"/>
-          <w:szCs w:val="24"/>
-        </w:rPr>
-        <w:t>a</w:t>
-      </w:r>
-      <w:r>
-        <w:rPr>
-          <w:spacing w:val="-5"/>
-          <w:sz w:val="24"/>
-          <w:szCs w:val="24"/>
-        </w:rPr>
-        <w:t>n</w:t>
-      </w:r>
-      <w:r>
-        <w:rPr>
-          <w:spacing w:val="-1"/>
-          <w:sz w:val="24"/>
-          <w:szCs w:val="24"/>
-        </w:rPr>
-        <w:t>c</w:t>
-      </w:r>
-      <w:r>
-        <w:rPr>
-          <w:sz w:val="24"/>
-          <w:szCs w:val="24"/>
-        </w:rPr>
-        <w:t>e</w:t>
-      </w:r>
-      <w:r>
-        <w:rPr>
-          <w:spacing w:val="8"/>
-          <w:sz w:val="24"/>
-          <w:szCs w:val="24"/>
-        </w:rPr>
-        <w:t xml:space="preserve"> </w:t>
-      </w:r>
-      <w:r>
-        <w:rPr>
-          <w:spacing w:val="-4"/>
-          <w:sz w:val="24"/>
-          <w:szCs w:val="24"/>
-        </w:rPr>
-        <w:t>F</w:t>
-      </w:r>
-      <w:r>
-        <w:rPr>
-          <w:spacing w:val="4"/>
-          <w:sz w:val="24"/>
-          <w:szCs w:val="24"/>
-        </w:rPr>
-        <w:t>a</w:t>
-      </w:r>
-      <w:r>
-        <w:rPr>
-          <w:sz w:val="24"/>
-          <w:szCs w:val="24"/>
-        </w:rPr>
-        <w:t>ll</w:t>
-      </w:r>
-      <w:r>
-        <w:rPr>
-          <w:spacing w:val="-6"/>
-          <w:sz w:val="24"/>
-          <w:szCs w:val="24"/>
-        </w:rPr>
-        <w:t xml:space="preserve"> </w:t>
-      </w:r>
-      <w:r>
-        <w:rPr>
-          <w:sz w:val="24"/>
-          <w:szCs w:val="24"/>
-        </w:rPr>
-        <w:t>2010</w:t>
-      </w:r>
-      <w:r>
-        <w:rPr>
-          <w:spacing w:val="2"/>
-          <w:sz w:val="24"/>
-          <w:szCs w:val="24"/>
-        </w:rPr>
-        <w:t xml:space="preserve"> </w:t>
-      </w:r>
-      <w:r>
-        <w:rPr>
-          <w:spacing w:val="4"/>
-          <w:sz w:val="24"/>
-          <w:szCs w:val="24"/>
-        </w:rPr>
-        <w:t>a</w:t>
-      </w:r>
-      <w:r>
-        <w:rPr>
-          <w:spacing w:val="-5"/>
-          <w:sz w:val="24"/>
-          <w:szCs w:val="24"/>
-        </w:rPr>
-        <w:t>n</w:t>
-      </w:r>
-      <w:r>
-        <w:rPr>
-          <w:sz w:val="24"/>
-          <w:szCs w:val="24"/>
-        </w:rPr>
-        <w:t>d</w:t>
-      </w:r>
-      <w:r>
-        <w:rPr>
-          <w:spacing w:val="2"/>
-          <w:sz w:val="24"/>
-          <w:szCs w:val="24"/>
-        </w:rPr>
-        <w:t xml:space="preserve"> </w:t>
-      </w:r>
-      <w:r>
-        <w:rPr>
-          <w:spacing w:val="-4"/>
-          <w:sz w:val="24"/>
-          <w:szCs w:val="24"/>
-        </w:rPr>
-        <w:t>F</w:t>
-      </w:r>
-      <w:r>
-        <w:rPr>
-          <w:spacing w:val="4"/>
-          <w:sz w:val="24"/>
-          <w:szCs w:val="24"/>
-        </w:rPr>
-        <w:t>a</w:t>
-      </w:r>
-      <w:r>
-        <w:rPr>
-          <w:sz w:val="24"/>
-          <w:szCs w:val="24"/>
-        </w:rPr>
-        <w:t>ll</w:t>
-      </w:r>
-      <w:r>
-        <w:rPr>
-          <w:spacing w:val="-2"/>
-          <w:sz w:val="24"/>
-          <w:szCs w:val="24"/>
-        </w:rPr>
-        <w:t xml:space="preserve"> </w:t>
-      </w:r>
-      <w:r>
-        <w:rPr>
-          <w:sz w:val="24"/>
-          <w:szCs w:val="24"/>
-        </w:rPr>
-        <w:t>2011</w:t>
-      </w:r>
-    </w:p>
-    <w:p>
-      <w:pPr>
-        <w:spacing w:before="29" w:line="260" w:lineRule="exact"/>
-        <w:rPr>
-          <w:b/>
-          <w:spacing w:val="-2"/>
-          <w:position w:val="-1"/>
+        <w:spacing w:line="260" w:lineRule="exact"/>
+        <w:rPr>
           <w:sz w:val="24"/>
           <w:szCs w:val="24"/>
         </w:rPr>
@@ -5180,18 +4464,18 @@
         <mc:AlternateContent>
           <mc:Choice Requires="wpg">
             <w:drawing>
-              <wp:anchor distT="0" distB="0" distL="114300" distR="114300" simplePos="0" relativeHeight="251662848" behindDoc="1" locked="0" layoutInCell="1" allowOverlap="1" wp14:anchorId="4C680871" wp14:editId="4E18AABF">
+              <wp:anchor distT="0" distB="0" distL="114300" distR="114300" simplePos="0" relativeHeight="251668992" behindDoc="1" locked="0" layoutInCell="1" allowOverlap="1" wp14:anchorId="3EB00BD3" wp14:editId="02C2698F">
                 <wp:simplePos x="0" y="0"/>
-                <wp:positionH relativeFrom="page">
-                  <wp:posOffset>896620</wp:posOffset>
+                <wp:positionH relativeFrom="margin">
+                  <wp:posOffset>0</wp:posOffset>
                 </wp:positionH>
                 <wp:positionV relativeFrom="paragraph">
-                  <wp:posOffset>218440</wp:posOffset>
+                  <wp:posOffset>200025</wp:posOffset>
                 </wp:positionV>
-                <wp:extent cx="5982335" cy="0"/>
-                <wp:effectExtent l="10795" t="18415" r="17145" b="10160"/>
+                <wp:extent cx="5943600" cy="0"/>
+                <wp:effectExtent l="0" t="0" r="19050" b="19050"/>
                 <wp:wrapNone/>
-                <wp:docPr id="9" name="Group 6"/>
+                <wp:docPr id="7" name="Group 2"/>
                 <wp:cNvGraphicFramePr>
                   <a:graphicFrameLocks xmlns:a="http://schemas.openxmlformats.org/drawingml/2006/main"/>
                 </wp:cNvGraphicFramePr>
@@ -5204,19 +4488,19 @@
                       <wpg:grpSpPr bwMode="auto">
                         <a:xfrm>
                           <a:off x="0" y="0"/>
-                          <a:ext cx="5982335" cy="0"/>
-                          <a:chOff x="1412" y="344"/>
+                          <a:ext cx="5943600" cy="0"/>
+                          <a:chOff x="1412" y="315"/>
                           <a:chExt cx="9421" cy="0"/>
                         </a:xfrm>
                       </wpg:grpSpPr>
                       <wps:wsp>
-                        <wps:cNvPr id="10" name="Freeform 7"/>
+                        <wps:cNvPr id="8" name="Freeform 3"/>
                         <wps:cNvSpPr>
                           <a:spLocks/>
                         </wps:cNvSpPr>
                         <wps:spPr bwMode="auto">
                           <a:xfrm>
-                            <a:off x="1412" y="344"/>
+                            <a:off x="1412" y="315"/>
                             <a:ext cx="9421" cy="0"/>
                           </a:xfrm>
                           <a:custGeom>
@@ -5285,11 +4569,11 @@
           </mc:Choice>
           <mc:Fallback>
             <w:pict>
-              <v:group w14:anchorId="03742CA1" id="Group 6" o:spid="_x0000_s1026" style="position:absolute;margin-left:70.6pt;margin-top:17.2pt;width:471.05pt;height:0;z-index:-251653632;mso-position-horizontal-relative:page" coordorigin="1412,344" coordsize="9421,0" o:gfxdata="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">
-                <v:shape id="Freeform 7" o:spid="_x0000_s1027" style="position:absolute;left:1412;top:344;width:9421;height:0;visibility:visible;mso-wrap-style:square;v-text-anchor:top" coordsize="9421,0" o:gfxdata="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" path="m,l9421,e" filled="f" strokeweight="1.54pt">
+              <v:group w14:anchorId="089999E8" id="Group 2" o:spid="_x0000_s1026" style="position:absolute;margin-left:0;margin-top:15.75pt;width:468pt;height:0;z-index:-251647488;mso-position-horizontal-relative:margin" coordorigin="1412,315" coordsize="9421,0" o:gfxdata="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">
+                <v:shape id="Freeform 3" o:spid="_x0000_s1027" style="position:absolute;left:1412;top:315;width:9421;height:0;visibility:visible;mso-wrap-style:square;v-text-anchor:top" coordsize="9421,0" o:gfxdata="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" path="m,l9421,e" filled="f" strokeweight="1.54pt">
                   <v:path arrowok="t" o:connecttype="custom" o:connectlocs="0,0;9421,0" o:connectangles="0,0"/>
                 </v:shape>
-                <w10:wrap anchorx="page"/>
+                <w10:wrap anchorx="margin"/>
               </v:group>
             </w:pict>
           </mc:Fallback>
@@ -5303,707 +4587,45 @@
           <w:sz w:val="24"/>
           <w:szCs w:val="24"/>
         </w:rPr>
-        <w:t>REFERENCES</w:t>
+        <w:t>SKILLS</w:t>
       </w:r>
     </w:p>
     <w:p>
       <w:pPr>
-        <w:spacing w:line="100" w:lineRule="exact"/>
-        <w:rPr>
-          <w:sz w:val="10"/>
-          <w:szCs w:val="10"/>
+        <w:spacing w:line="260" w:lineRule="exact"/>
+        <w:rPr>
+          <w:sz w:val="24"/>
+          <w:szCs w:val="24"/>
         </w:rPr>
       </w:pPr>
     </w:p>
     <w:p>
       <w:pPr>
-        <w:spacing w:before="29" w:line="260" w:lineRule="exact"/>
-      </w:pPr>
-    </w:p>
-    <w:p>
-      <w:pPr>
-        <w:spacing w:before="29" w:line="260" w:lineRule="exact"/>
-        <w:rPr>
-          <w:b/>
-          <w:i/>
-          <w:spacing w:val="-2"/>
-          <w:position w:val="-1"/>
-          <w:sz w:val="24"/>
-          <w:szCs w:val="24"/>
-        </w:rPr>
-      </w:pPr>
-      <w:r>
-        <w:rPr>
-          <w:b/>
-          <w:i/>
-          <w:spacing w:val="-2"/>
-          <w:position w:val="-1"/>
-          <w:sz w:val="24"/>
-          <w:szCs w:val="24"/>
-        </w:rPr>
-        <w:t>Central Virginia Community College, Lynchburg V</w:t>
-      </w:r>
-      <w:r>
-        <w:rPr>
-          <w:b/>
-          <w:i/>
-          <w:spacing w:val="-2"/>
-          <w:position w:val="-1"/>
-          <w:sz w:val="24"/>
-          <w:szCs w:val="24"/>
-        </w:rPr>
-        <w:t>.</w:t>
-      </w:r>
-      <w:r>
-        <w:rPr>
-          <w:b/>
-          <w:i/>
-          <w:spacing w:val="-2"/>
-          <w:position w:val="-1"/>
-          <w:sz w:val="24"/>
-          <w:szCs w:val="24"/>
-        </w:rPr>
-        <w:t>A</w:t>
-      </w:r>
-      <w:r>
-        <w:rPr>
-          <w:b/>
-          <w:i/>
-          <w:spacing w:val="-2"/>
-          <w:position w:val="-1"/>
-          <w:sz w:val="24"/>
-          <w:szCs w:val="24"/>
-        </w:rPr>
-        <w:t>.</w:t>
-      </w:r>
-    </w:p>
-    <w:p>
-      <w:pPr>
-        <w:spacing w:before="4"/>
-        <w:ind w:left="460"/>
-        <w:rPr>
-          <w:sz w:val="24"/>
-          <w:szCs w:val="24"/>
-        </w:rPr>
-      </w:pPr>
-    </w:p>
-    <w:p>
-      <w:pPr>
-        <w:spacing w:before="4"/>
-        <w:ind w:left="460"/>
-        <w:rPr>
-          <w:sz w:val="24"/>
-          <w:szCs w:val="24"/>
-        </w:rPr>
-      </w:pPr>
-      <w:r>
-        <w:rPr>
-          <w:sz w:val="24"/>
-          <w:szCs w:val="24"/>
-        </w:rPr>
-        <w:t xml:space="preserve">Dr. </w:t>
-      </w:r>
-      <w:r>
-        <w:rPr>
-          <w:sz w:val="24"/>
-          <w:szCs w:val="24"/>
-        </w:rPr>
-        <w:t>Michelle Penner</w:t>
-      </w:r>
-    </w:p>
-    <w:p>
-      <w:pPr>
-        <w:spacing w:before="4"/>
-        <w:ind w:left="460"/>
-        <w:rPr>
-          <w:sz w:val="24"/>
-          <w:szCs w:val="24"/>
-        </w:rPr>
-      </w:pPr>
-      <w:r>
-        <w:rPr>
-          <w:sz w:val="24"/>
-          <w:szCs w:val="24"/>
-        </w:rPr>
-        <w:t>Professor</w:t>
-      </w:r>
-      <w:r>
-        <w:rPr>
-          <w:sz w:val="24"/>
-          <w:szCs w:val="24"/>
-        </w:rPr>
-        <w:t xml:space="preserve"> </w:t>
-      </w:r>
-      <w:r>
-        <w:rPr>
-          <w:sz w:val="24"/>
-          <w:szCs w:val="24"/>
-        </w:rPr>
-        <w:t xml:space="preserve">of </w:t>
-      </w:r>
-      <w:r>
-        <w:rPr>
-          <w:sz w:val="24"/>
-          <w:szCs w:val="24"/>
-        </w:rPr>
-        <w:t>Mathematics</w:t>
-      </w:r>
-      <w:r>
-        <w:rPr>
-          <w:sz w:val="24"/>
-          <w:szCs w:val="24"/>
-        </w:rPr>
-        <w:t>, CVCC</w:t>
-      </w:r>
-    </w:p>
-    <w:p>
-      <w:pPr>
-        <w:spacing w:before="4"/>
-        <w:ind w:left="460"/>
-        <w:rPr>
-          <w:sz w:val="24"/>
-          <w:szCs w:val="24"/>
-        </w:rPr>
-      </w:pPr>
-      <w:r>
-        <w:rPr>
-          <w:sz w:val="24"/>
-          <w:szCs w:val="24"/>
-        </w:rPr>
-        <w:t>3506 Wards Rd</w:t>
-      </w:r>
-      <w:r>
-        <w:rPr>
-          <w:sz w:val="24"/>
-          <w:szCs w:val="24"/>
-        </w:rPr>
-        <w:t>.</w:t>
-      </w:r>
-    </w:p>
-    <w:p>
-      <w:pPr>
-        <w:spacing w:before="4"/>
-        <w:ind w:left="460"/>
-        <w:rPr>
-          <w:sz w:val="24"/>
-          <w:szCs w:val="24"/>
-        </w:rPr>
-      </w:pPr>
-      <w:r>
-        <w:rPr>
-          <w:sz w:val="24"/>
-          <w:szCs w:val="24"/>
-        </w:rPr>
-        <w:t>Lynchburg V</w:t>
-      </w:r>
-      <w:r>
-        <w:rPr>
-          <w:sz w:val="24"/>
-          <w:szCs w:val="24"/>
-        </w:rPr>
-        <w:t>.</w:t>
-      </w:r>
-      <w:r>
-        <w:rPr>
-          <w:sz w:val="24"/>
-          <w:szCs w:val="24"/>
-        </w:rPr>
-        <w:t>A</w:t>
-      </w:r>
-      <w:r>
-        <w:rPr>
-          <w:sz w:val="24"/>
-          <w:szCs w:val="24"/>
-        </w:rPr>
-        <w:t xml:space="preserve">. </w:t>
-      </w:r>
-      <w:r>
-        <w:rPr>
-          <w:sz w:val="24"/>
-          <w:szCs w:val="24"/>
-        </w:rPr>
-        <w:t>24502</w:t>
-      </w:r>
-    </w:p>
-    <w:p>
-      <w:pPr>
-        <w:spacing w:before="4"/>
-        <w:ind w:left="460"/>
-        <w:rPr>
-          <w:sz w:val="24"/>
-          <w:szCs w:val="24"/>
-        </w:rPr>
-      </w:pPr>
-      <w:r>
-        <w:rPr>
-          <w:sz w:val="24"/>
-          <w:szCs w:val="24"/>
-        </w:rPr>
-        <w:t xml:space="preserve">Phone: </w:t>
-      </w:r>
-      <w:r>
-        <w:rPr>
-          <w:sz w:val="24"/>
-          <w:szCs w:val="24"/>
-        </w:rPr>
-        <w:t>(434) 832-7721</w:t>
-      </w:r>
-    </w:p>
-    <w:p>
-      <w:pPr>
-        <w:spacing w:before="4"/>
-        <w:ind w:left="460"/>
-        <w:rPr>
-          <w:sz w:val="24"/>
-          <w:szCs w:val="24"/>
-        </w:rPr>
-      </w:pPr>
-      <w:r>
-        <w:rPr>
-          <w:sz w:val="24"/>
-          <w:szCs w:val="24"/>
-        </w:rPr>
-        <w:t xml:space="preserve">Email: </w:t>
-      </w:r>
-      <w:r>
-        <w:rPr>
-          <w:sz w:val="24"/>
-          <w:szCs w:val="24"/>
-        </w:rPr>
-        <w:t>pennerm@cvcc.vccs.edu</w:t>
-      </w:r>
-    </w:p>
-    <w:p>
-      <w:pPr>
-        <w:spacing w:before="4"/>
-        <w:rPr>
-          <w:sz w:val="24"/>
-          <w:szCs w:val="24"/>
-        </w:rPr>
-      </w:pPr>
-    </w:p>
-    <w:p>
-      <w:pPr>
-        <w:spacing w:before="29" w:line="260" w:lineRule="exact"/>
-        <w:rPr>
-          <w:b/>
-          <w:i/>
-          <w:spacing w:val="-2"/>
-          <w:position w:val="-1"/>
-          <w:sz w:val="24"/>
-          <w:szCs w:val="24"/>
-        </w:rPr>
-      </w:pPr>
-      <w:r>
-        <w:rPr>
-          <w:b/>
-          <w:i/>
-          <w:spacing w:val="-2"/>
-          <w:position w:val="-1"/>
-          <w:sz w:val="24"/>
-          <w:szCs w:val="24"/>
-        </w:rPr>
-        <w:t xml:space="preserve">  </w:t>
-      </w:r>
-      <w:r>
-        <w:rPr>
-          <w:b/>
-          <w:i/>
-          <w:spacing w:val="-2"/>
-          <w:position w:val="-1"/>
-          <w:sz w:val="24"/>
-          <w:szCs w:val="24"/>
-        </w:rPr>
-        <w:t>Wexler Consulting Group</w:t>
-      </w:r>
-      <w:r>
-        <w:rPr>
-          <w:b/>
-          <w:i/>
-          <w:spacing w:val="-2"/>
-          <w:position w:val="-1"/>
-          <w:sz w:val="24"/>
-          <w:szCs w:val="24"/>
-        </w:rPr>
-        <w:t xml:space="preserve">, </w:t>
-      </w:r>
-      <w:r>
-        <w:rPr>
-          <w:b/>
-          <w:i/>
-          <w:spacing w:val="-2"/>
-          <w:position w:val="-1"/>
-          <w:sz w:val="24"/>
-          <w:szCs w:val="24"/>
-        </w:rPr>
-        <w:t xml:space="preserve">Alexandria </w:t>
-      </w:r>
-      <w:r>
-        <w:rPr>
-          <w:b/>
-          <w:i/>
-          <w:spacing w:val="-2"/>
-          <w:position w:val="-1"/>
-          <w:sz w:val="24"/>
-          <w:szCs w:val="24"/>
-        </w:rPr>
-        <w:t>V</w:t>
-      </w:r>
-      <w:r>
-        <w:rPr>
-          <w:b/>
-          <w:i/>
-          <w:spacing w:val="-2"/>
-          <w:position w:val="-1"/>
-          <w:sz w:val="24"/>
-          <w:szCs w:val="24"/>
-        </w:rPr>
-        <w:t>.</w:t>
-      </w:r>
-      <w:r>
-        <w:rPr>
-          <w:b/>
-          <w:i/>
-          <w:spacing w:val="-2"/>
-          <w:position w:val="-1"/>
-          <w:sz w:val="24"/>
-          <w:szCs w:val="24"/>
-        </w:rPr>
-        <w:t>A</w:t>
-      </w:r>
-      <w:r>
-        <w:rPr>
-          <w:b/>
-          <w:i/>
-          <w:spacing w:val="-2"/>
-          <w:position w:val="-1"/>
-          <w:sz w:val="24"/>
-          <w:szCs w:val="24"/>
-        </w:rPr>
-        <w:t>.</w:t>
-      </w:r>
-    </w:p>
-    <w:p>
-      <w:pPr>
-        <w:spacing w:before="4"/>
-        <w:ind w:left="460"/>
-        <w:rPr>
-          <w:sz w:val="24"/>
-          <w:szCs w:val="24"/>
-        </w:rPr>
-      </w:pPr>
-    </w:p>
-    <w:p>
-      <w:pPr>
-        <w:spacing w:before="4"/>
-        <w:ind w:left="460"/>
-        <w:rPr>
-          <w:sz w:val="24"/>
-          <w:szCs w:val="24"/>
-        </w:rPr>
-      </w:pPr>
-      <w:r>
-        <w:rPr>
-          <w:sz w:val="24"/>
-          <w:szCs w:val="24"/>
-        </w:rPr>
-        <w:t>Zeev Wexler</w:t>
-      </w:r>
-    </w:p>
-    <w:p>
-      <w:pPr>
-        <w:spacing w:before="4"/>
-        <w:ind w:left="460"/>
-        <w:rPr>
-          <w:sz w:val="24"/>
-          <w:szCs w:val="24"/>
-        </w:rPr>
-      </w:pPr>
-      <w:r>
-        <w:rPr>
-          <w:sz w:val="24"/>
-          <w:szCs w:val="24"/>
-        </w:rPr>
-        <w:t>CEO, Wexler Consulting Group</w:t>
-      </w:r>
-    </w:p>
-    <w:p>
-      <w:pPr>
-        <w:spacing w:before="4"/>
-        <w:ind w:left="460"/>
-        <w:rPr>
-          <w:sz w:val="24"/>
-          <w:szCs w:val="24"/>
-        </w:rPr>
-      </w:pPr>
-      <w:r>
-        <w:rPr>
-          <w:sz w:val="24"/>
-          <w:szCs w:val="24"/>
-        </w:rPr>
-        <w:t>2121 Eisenhower Ave #200</w:t>
-      </w:r>
-    </w:p>
-    <w:p>
-      <w:pPr>
-        <w:spacing w:before="4"/>
-        <w:ind w:left="460"/>
-        <w:rPr>
-          <w:sz w:val="24"/>
-          <w:szCs w:val="24"/>
-        </w:rPr>
-      </w:pPr>
-      <w:r>
-        <w:rPr>
-          <w:sz w:val="24"/>
-          <w:szCs w:val="24"/>
-        </w:rPr>
-        <w:t>Alexandria, V</w:t>
-      </w:r>
-      <w:r>
-        <w:rPr>
-          <w:sz w:val="24"/>
-          <w:szCs w:val="24"/>
-        </w:rPr>
-        <w:t>.</w:t>
-      </w:r>
-      <w:r>
-        <w:rPr>
-          <w:sz w:val="24"/>
-          <w:szCs w:val="24"/>
-        </w:rPr>
-        <w:t>A</w:t>
-      </w:r>
-      <w:r>
-        <w:rPr>
-          <w:sz w:val="24"/>
-          <w:szCs w:val="24"/>
-        </w:rPr>
-        <w:t>.</w:t>
-      </w:r>
-      <w:r>
-        <w:rPr>
-          <w:sz w:val="24"/>
-          <w:szCs w:val="24"/>
-        </w:rPr>
-        <w:t xml:space="preserve"> 22314</w:t>
-      </w:r>
-    </w:p>
-    <w:p>
-      <w:pPr>
-        <w:spacing w:before="4"/>
-        <w:ind w:left="460"/>
-        <w:rPr>
-          <w:sz w:val="24"/>
-          <w:szCs w:val="24"/>
-        </w:rPr>
-      </w:pPr>
-      <w:r>
-        <w:rPr>
-          <w:sz w:val="24"/>
-          <w:szCs w:val="24"/>
-        </w:rPr>
-        <w:t>Phone: (202) 573-9355</w:t>
-      </w:r>
-    </w:p>
-    <w:p>
-      <w:pPr>
-        <w:spacing w:before="4"/>
-        <w:ind w:left="460"/>
-        <w:rPr>
-          <w:sz w:val="24"/>
-          <w:szCs w:val="24"/>
-        </w:rPr>
-      </w:pPr>
-      <w:r>
-        <w:rPr>
-          <w:sz w:val="24"/>
-          <w:szCs w:val="24"/>
-        </w:rPr>
-        <w:t xml:space="preserve">Email: </w:t>
-      </w:r>
-      <w:r>
-        <w:rPr>
-          <w:sz w:val="24"/>
-          <w:szCs w:val="24"/>
-        </w:rPr>
-        <w:t>zwexler@wexlerllc.com</w:t>
-      </w:r>
-    </w:p>
-    <w:p>
-      <w:pPr>
-        <w:spacing w:before="4"/>
-        <w:ind w:left="460"/>
-        <w:rPr>
-          <w:sz w:val="24"/>
-          <w:szCs w:val="24"/>
-        </w:rPr>
-      </w:pPr>
-    </w:p>
-    <w:p>
-      <w:pPr>
-        <w:spacing w:before="4"/>
-        <w:ind w:left="460"/>
-        <w:rPr>
-          <w:sz w:val="24"/>
-          <w:szCs w:val="24"/>
-        </w:rPr>
-      </w:pPr>
-      <w:r>
-        <w:rPr>
-          <w:sz w:val="24"/>
-          <w:szCs w:val="24"/>
-        </w:rPr>
-        <w:t>Michael Bobrowski</w:t>
-      </w:r>
-    </w:p>
-    <w:p>
-      <w:pPr>
-        <w:spacing w:before="4"/>
-        <w:ind w:left="460"/>
-        <w:rPr>
-          <w:sz w:val="24"/>
-          <w:szCs w:val="24"/>
-        </w:rPr>
-      </w:pPr>
-      <w:r>
-        <w:rPr>
-          <w:sz w:val="24"/>
-          <w:szCs w:val="24"/>
-        </w:rPr>
-        <w:t>Director of Operations</w:t>
-      </w:r>
-      <w:r>
-        <w:rPr>
-          <w:sz w:val="24"/>
-          <w:szCs w:val="24"/>
-        </w:rPr>
-        <w:t>, Wexler Consulting Group</w:t>
-      </w:r>
-    </w:p>
-    <w:p>
-      <w:pPr>
-        <w:spacing w:before="4"/>
-        <w:ind w:left="460"/>
-        <w:rPr>
-          <w:sz w:val="24"/>
-          <w:szCs w:val="24"/>
-        </w:rPr>
-      </w:pPr>
-      <w:r>
-        <w:rPr>
-          <w:sz w:val="24"/>
-          <w:szCs w:val="24"/>
-        </w:rPr>
-        <w:t>2121 Eisenhower Ave #200</w:t>
-      </w:r>
-    </w:p>
-    <w:p>
-      <w:pPr>
-        <w:spacing w:before="4"/>
-        <w:ind w:left="460"/>
-        <w:rPr>
-          <w:sz w:val="24"/>
-          <w:szCs w:val="24"/>
-        </w:rPr>
-      </w:pPr>
-      <w:r>
-        <w:rPr>
-          <w:sz w:val="24"/>
-          <w:szCs w:val="24"/>
-        </w:rPr>
-        <w:t>Alexandria, V</w:t>
-      </w:r>
-      <w:r>
-        <w:rPr>
-          <w:sz w:val="24"/>
-          <w:szCs w:val="24"/>
-        </w:rPr>
-        <w:t>.</w:t>
-      </w:r>
-      <w:r>
-        <w:rPr>
-          <w:sz w:val="24"/>
-          <w:szCs w:val="24"/>
-        </w:rPr>
-        <w:t>A</w:t>
-      </w:r>
-      <w:r>
-        <w:rPr>
-          <w:sz w:val="24"/>
-          <w:szCs w:val="24"/>
-        </w:rPr>
-        <w:t>.</w:t>
-      </w:r>
-      <w:r>
-        <w:rPr>
-          <w:sz w:val="24"/>
-          <w:szCs w:val="24"/>
-        </w:rPr>
-        <w:t xml:space="preserve"> 22314</w:t>
-      </w:r>
-    </w:p>
-    <w:p>
-      <w:pPr>
-        <w:spacing w:before="4"/>
-        <w:ind w:left="460"/>
-        <w:rPr>
-          <w:sz w:val="24"/>
-          <w:szCs w:val="24"/>
-        </w:rPr>
-      </w:pPr>
-      <w:r>
-        <w:rPr>
-          <w:sz w:val="24"/>
-          <w:szCs w:val="24"/>
-        </w:rPr>
-        <w:t>Phone: (202) 573-9355</w:t>
-      </w:r>
-      <w:r>
-        <w:rPr>
-          <w:sz w:val="24"/>
-          <w:szCs w:val="24"/>
-        </w:rPr>
-        <w:t xml:space="preserve"> </w:t>
-      </w:r>
-    </w:p>
-    <w:p>
-      <w:pPr>
-        <w:spacing w:before="4"/>
-        <w:ind w:left="460"/>
-        <w:rPr>
-          <w:sz w:val="24"/>
-          <w:szCs w:val="24"/>
-        </w:rPr>
-      </w:pPr>
-      <w:r>
-        <w:rPr>
-          <w:sz w:val="24"/>
-          <w:szCs w:val="24"/>
-        </w:rPr>
-        <w:t xml:space="preserve">Email: </w:t>
-      </w:r>
-      <w:r>
-        <w:rPr>
-          <w:sz w:val="24"/>
-          <w:szCs w:val="24"/>
-        </w:rPr>
-        <w:t>mbobrowski@wexlerllc.com</w:t>
-      </w:r>
-    </w:p>
-    <w:p>
-      <w:pPr>
-        <w:spacing w:before="4"/>
-        <w:rPr>
-          <w:sz w:val="24"/>
-          <w:szCs w:val="24"/>
-        </w:rPr>
-      </w:pPr>
+        <w:rPr>
+          <w:sz w:val="24"/>
+          <w:szCs w:val="24"/>
+        </w:rPr>
+      </w:pPr>
+      <w:r>
+        <w:rPr>
+          <w:sz w:val="24"/>
+          <w:szCs w:val="24"/>
+        </w:rPr>
+        <w:t xml:space="preserve">C, C++, Python, Java, JavaScript, VHDL, PHP, HTML, CSS, Reason, Django, </w:t>
+      </w:r>
+      <w:r>
+        <w:rPr>
+          <w:sz w:val="24"/>
+          <w:szCs w:val="24"/>
+        </w:rPr>
+        <w:t>Rust, LabView</w:t>
+      </w:r>
     </w:p>
     <w:sectPr>
+      <w:headerReference w:type="default" r:id="rId9"/>
       <w:type w:val="continuous"/>
       <w:pgSz w:w="12240" w:h="15840"/>
-      <w:pgMar w:top="821" w:right="1440" w:bottom="821" w:left="1440" w:header="288" w:footer="720" w:gutter="0"/>
+      <w:pgMar w:top="720" w:right="1440" w:bottom="720" w:left="1440" w:header="288" w:footer="720" w:gutter="0"/>
       <w:cols w:space="720"/>
       <w:docGrid w:linePitch="272"/>
     </w:sectPr>
@@ -6012,7 +4634,7 @@
 </file>
 
 <file path=word/endnotes.xml><?xml version="1.0" encoding="utf-8"?>
-<w:endnotes xmlns:wpc="http://schemas.microsoft.com/office/word/2010/wordprocessingCanvas" xmlns:cx="http://schemas.microsoft.com/office/drawing/2014/chartex" xmlns:cx1="http://schemas.microsoft.com/office/drawing/2015/9/8/chartex" xmlns:cx2="http://schemas.microsoft.com/office/drawing/2015/10/21/chartex" xmlns:cx3="http://schemas.microsoft.com/office/drawing/2016/5/9/chartex" xmlns:cx4="http://schemas.microsoft.com/office/drawing/2016/5/10/chartex" xmlns:cx5="http://schemas.microsoft.com/office/drawing/2016/5/11/chartex" xmlns:cx6="http://schemas.microsoft.com/office/drawing/2016/5/12/chartex" xmlns:cx7="http://schemas.microsoft.com/office/drawing/2016/5/13/chartex" xmlns:cx8="http://schemas.microsoft.com/office/drawing/2016/5/14/chartex" xmlns:mc="http://schemas.openxmlformats.org/markup-compatibility/2006" xmlns:aink="http://schemas.microsoft.com/office/drawing/2016/ink" xmlns:am3d="http://schemas.microsoft.com/office/drawing/2017/model3d" xmlns:o="urn:schemas-microsoft-com:office:office" xmlns:r="http://schemas.openxmlformats.org/officeDocument/2006/relationships" xmlns:m="http://schemas.openxmlformats.org/officeDocument/2006/math" xmlns:v="urn:schemas-microsoft-com:vml" xmlns:wp14="http://schemas.microsoft.com/office/word/2010/wordprocessingDrawing" xmlns:wp="http://schemas.openxmlformats.org/drawingml/2006/wordprocessingDrawing" xmlns:w10="urn:schemas-microsoft-com:office:word" xmlns:w="http://schemas.openxmlformats.org/wordprocessingml/2006/main" xmlns:w14="http://schemas.microsoft.com/office/word/2010/wordml" xmlns:w15="http://schemas.microsoft.com/office/word/2012/wordml" xmlns:w16se="http://schemas.microsoft.com/office/word/2015/wordml/symex" xmlns:wpg="http://schemas.microsoft.com/office/word/2010/wordprocessingGroup" xmlns:wpi="http://schemas.microsoft.com/office/word/2010/wordprocessingInk" xmlns:wne="http://schemas.microsoft.com/office/word/2006/wordml" xmlns:wps="http://schemas.microsoft.com/office/word/2010/wordprocessingShape" mc:Ignorable="w14 w15 w16se wp14">
+<w:endnotes xmlns:wpc="http://schemas.microsoft.com/office/word/2010/wordprocessingCanvas" xmlns:cx="http://schemas.microsoft.com/office/drawing/2014/chartex" xmlns:cx1="http://schemas.microsoft.com/office/drawing/2015/9/8/chartex" xmlns:cx2="http://schemas.microsoft.com/office/drawing/2015/10/21/chartex" xmlns:cx3="http://schemas.microsoft.com/office/drawing/2016/5/9/chartex" xmlns:cx4="http://schemas.microsoft.com/office/drawing/2016/5/10/chartex" xmlns:cx5="http://schemas.microsoft.com/office/drawing/2016/5/11/chartex" xmlns:cx6="http://schemas.microsoft.com/office/drawing/2016/5/12/chartex" xmlns:cx7="http://schemas.microsoft.com/office/drawing/2016/5/13/chartex" xmlns:cx8="http://schemas.microsoft.com/office/drawing/2016/5/14/chartex" xmlns:mc="http://schemas.openxmlformats.org/markup-compatibility/2006" xmlns:aink="http://schemas.microsoft.com/office/drawing/2016/ink" xmlns:am3d="http://schemas.microsoft.com/office/drawing/2017/model3d" xmlns:o="urn:schemas-microsoft-com:office:office" xmlns:r="http://schemas.openxmlformats.org/officeDocument/2006/relationships" xmlns:m="http://schemas.openxmlformats.org/officeDocument/2006/math" xmlns:v="urn:schemas-microsoft-com:vml" xmlns:wp14="http://schemas.microsoft.com/office/word/2010/wordprocessingDrawing" xmlns:wp="http://schemas.openxmlformats.org/drawingml/2006/wordprocessingDrawing" xmlns:w10="urn:schemas-microsoft-com:office:word" xmlns:w="http://schemas.openxmlformats.org/wordprocessingml/2006/main" xmlns:w14="http://schemas.microsoft.com/office/word/2010/wordml" xmlns:w15="http://schemas.microsoft.com/office/word/2012/wordml" xmlns:w16cid="http://schemas.microsoft.com/office/word/2016/wordml/cid" xmlns:w16se="http://schemas.microsoft.com/office/word/2015/wordml/symex" xmlns:wpg="http://schemas.microsoft.com/office/word/2010/wordprocessingGroup" xmlns:wpi="http://schemas.microsoft.com/office/word/2010/wordprocessingInk" xmlns:wne="http://schemas.microsoft.com/office/word/2006/wordml" xmlns:wps="http://schemas.microsoft.com/office/word/2010/wordprocessingShape" mc:Ignorable="w14 w15 w16se w16cid wp14">
   <w:endnote w:type="separator" w:id="-1">
     <w:p>
       <w:r>
@@ -6031,7 +4653,7 @@
 </file>
 
 <file path=word/footnotes.xml><?xml version="1.0" encoding="utf-8"?>
-<w:footnotes xmlns:wpc="http://schemas.microsoft.com/office/word/2010/wordprocessingCanvas" xmlns:cx="http://schemas.microsoft.com/office/drawing/2014/chartex" xmlns:cx1="http://schemas.microsoft.com/office/drawing/2015/9/8/chartex" xmlns:cx2="http://schemas.microsoft.com/office/drawing/2015/10/21/chartex" xmlns:cx3="http://schemas.microsoft.com/office/drawing/2016/5/9/chartex" xmlns:cx4="http://schemas.microsoft.com/office/drawing/2016/5/10/chartex" xmlns:cx5="http://schemas.microsoft.com/office/drawing/2016/5/11/chartex" xmlns:cx6="http://schemas.microsoft.com/office/drawing/2016/5/12/chartex" xmlns:cx7="http://schemas.microsoft.com/office/drawing/2016/5/13/chartex" xmlns:cx8="http://schemas.microsoft.com/office/drawing/2016/5/14/chartex" xmlns:mc="http://schemas.openxmlformats.org/markup-compatibility/2006" xmlns:aink="http://schemas.microsoft.com/office/drawing/2016/ink" xmlns:am3d="http://schemas.microsoft.com/office/drawing/2017/model3d" xmlns:o="urn:schemas-microsoft-com:office:office" xmlns:r="http://schemas.openxmlformats.org/officeDocument/2006/relationships" xmlns:m="http://schemas.openxmlformats.org/officeDocument/2006/math" xmlns:v="urn:schemas-microsoft-com:vml" xmlns:wp14="http://schemas.microsoft.com/office/word/2010/wordprocessingDrawing" xmlns:wp="http://schemas.openxmlformats.org/drawingml/2006/wordprocessingDrawing" xmlns:w10="urn:schemas-microsoft-com:office:word" xmlns:w="http://schemas.openxmlformats.org/wordprocessingml/2006/main" xmlns:w14="http://schemas.microsoft.com/office/word/2010/wordml" xmlns:w15="http://schemas.microsoft.com/office/word/2012/wordml" xmlns:w16se="http://schemas.microsoft.com/office/word/2015/wordml/symex" xmlns:wpg="http://schemas.microsoft.com/office/word/2010/wordprocessingGroup" xmlns:wpi="http://schemas.microsoft.com/office/word/2010/wordprocessingInk" xmlns:wne="http://schemas.microsoft.com/office/word/2006/wordml" xmlns:wps="http://schemas.microsoft.com/office/word/2010/wordprocessingShape" mc:Ignorable="w14 w15 w16se wp14">
+<w:footnotes xmlns:wpc="http://schemas.microsoft.com/office/word/2010/wordprocessingCanvas" xmlns:cx="http://schemas.microsoft.com/office/drawing/2014/chartex" xmlns:cx1="http://schemas.microsoft.com/office/drawing/2015/9/8/chartex" xmlns:cx2="http://schemas.microsoft.com/office/drawing/2015/10/21/chartex" xmlns:cx3="http://schemas.microsoft.com/office/drawing/2016/5/9/chartex" xmlns:cx4="http://schemas.microsoft.com/office/drawing/2016/5/10/chartex" xmlns:cx5="http://schemas.microsoft.com/office/drawing/2016/5/11/chartex" xmlns:cx6="http://schemas.microsoft.com/office/drawing/2016/5/12/chartex" xmlns:cx7="http://schemas.microsoft.com/office/drawing/2016/5/13/chartex" xmlns:cx8="http://schemas.microsoft.com/office/drawing/2016/5/14/chartex" xmlns:mc="http://schemas.openxmlformats.org/markup-compatibility/2006" xmlns:aink="http://schemas.microsoft.com/office/drawing/2016/ink" xmlns:am3d="http://schemas.microsoft.com/office/drawing/2017/model3d" xmlns:o="urn:schemas-microsoft-com:office:office" xmlns:r="http://schemas.openxmlformats.org/officeDocument/2006/relationships" xmlns:m="http://schemas.openxmlformats.org/officeDocument/2006/math" xmlns:v="urn:schemas-microsoft-com:vml" xmlns:wp14="http://schemas.microsoft.com/office/word/2010/wordprocessingDrawing" xmlns:wp="http://schemas.openxmlformats.org/drawingml/2006/wordprocessingDrawing" xmlns:w10="urn:schemas-microsoft-com:office:word" xmlns:w="http://schemas.openxmlformats.org/wordprocessingml/2006/main" xmlns:w14="http://schemas.microsoft.com/office/word/2010/wordml" xmlns:w15="http://schemas.microsoft.com/office/word/2012/wordml" xmlns:w16cid="http://schemas.microsoft.com/office/word/2016/wordml/cid" xmlns:w16se="http://schemas.microsoft.com/office/word/2015/wordml/symex" xmlns:wpg="http://schemas.microsoft.com/office/word/2010/wordprocessingGroup" xmlns:wpi="http://schemas.microsoft.com/office/word/2010/wordprocessingInk" xmlns:wne="http://schemas.microsoft.com/office/word/2006/wordml" xmlns:wps="http://schemas.microsoft.com/office/word/2010/wordprocessingShape" mc:Ignorable="w14 w15 w16se w16cid wp14">
   <w:footnote w:type="separator" w:id="-1">
     <w:p>
       <w:r>
@@ -6049,8 +4671,21 @@
 </w:footnotes>
 </file>
 
+<file path=word/header1.xml><?xml version="1.0" encoding="utf-8"?>
+<w:hdr xmlns:wpc="http://schemas.microsoft.com/office/word/2010/wordprocessingCanvas" xmlns:cx="http://schemas.microsoft.com/office/drawing/2014/chartex" xmlns:cx1="http://schemas.microsoft.com/office/drawing/2015/9/8/chartex" xmlns:cx2="http://schemas.microsoft.com/office/drawing/2015/10/21/chartex" xmlns:cx3="http://schemas.microsoft.com/office/drawing/2016/5/9/chartex" xmlns:cx4="http://schemas.microsoft.com/office/drawing/2016/5/10/chartex" xmlns:cx5="http://schemas.microsoft.com/office/drawing/2016/5/11/chartex" xmlns:cx6="http://schemas.microsoft.com/office/drawing/2016/5/12/chartex" xmlns:cx7="http://schemas.microsoft.com/office/drawing/2016/5/13/chartex" xmlns:cx8="http://schemas.microsoft.com/office/drawing/2016/5/14/chartex" xmlns:mc="http://schemas.openxmlformats.org/markup-compatibility/2006" xmlns:aink="http://schemas.microsoft.com/office/drawing/2016/ink" xmlns:am3d="http://schemas.microsoft.com/office/drawing/2017/model3d" xmlns:o="urn:schemas-microsoft-com:office:office" xmlns:r="http://schemas.openxmlformats.org/officeDocument/2006/relationships" xmlns:m="http://schemas.openxmlformats.org/officeDocument/2006/math" xmlns:v="urn:schemas-microsoft-com:vml" xmlns:wp14="http://schemas.microsoft.com/office/word/2010/wordprocessingDrawing" xmlns:wp="http://schemas.openxmlformats.org/drawingml/2006/wordprocessingDrawing" xmlns:w10="urn:schemas-microsoft-com:office:word" xmlns:w="http://schemas.openxmlformats.org/wordprocessingml/2006/main" xmlns:w14="http://schemas.microsoft.com/office/word/2010/wordml" xmlns:w15="http://schemas.microsoft.com/office/word/2012/wordml" xmlns:w16cid="http://schemas.microsoft.com/office/word/2016/wordml/cid" xmlns:w16se="http://schemas.microsoft.com/office/word/2015/wordml/symex" xmlns:wpg="http://schemas.microsoft.com/office/word/2010/wordprocessingGroup" xmlns:wpi="http://schemas.microsoft.com/office/word/2010/wordprocessingInk" xmlns:wne="http://schemas.microsoft.com/office/word/2006/wordml" xmlns:wps="http://schemas.microsoft.com/office/word/2010/wordprocessingShape" mc:Ignorable="w14 w15 w16se w16cid wp14">
+  <w:p>
+    <w:pPr>
+      <w:pStyle w:val="Header"/>
+    </w:pPr>
+    <w:r>
+      <w:t>`</w:t>
+    </w:r>
+  </w:p>
+</w:hdr>
+</file>
+
 <file path=word/numbering.xml><?xml version="1.0" encoding="utf-8"?>
-<w:numbering xmlns:wpc="http://schemas.microsoft.com/office/word/2010/wordprocessingCanvas" xmlns:cx="http://schemas.microsoft.com/office/drawing/2014/chartex" xmlns:cx1="http://schemas.microsoft.com/office/drawing/2015/9/8/chartex" xmlns:cx2="http://schemas.microsoft.com/office/drawing/2015/10/21/chartex" xmlns:cx3="http://schemas.microsoft.com/office/drawing/2016/5/9/chartex" xmlns:cx4="http://schemas.microsoft.com/office/drawing/2016/5/10/chartex" xmlns:cx5="http://schemas.microsoft.com/office/drawing/2016/5/11/chartex" xmlns:cx6="http://schemas.microsoft.com/office/drawing/2016/5/12/chartex" xmlns:cx7="http://schemas.microsoft.com/office/drawing/2016/5/13/chartex" xmlns:cx8="http://schemas.microsoft.com/office/drawing/2016/5/14/chartex" xmlns:mc="http://schemas.openxmlformats.org/markup-compatibility/2006" xmlns:aink="http://schemas.microsoft.com/office/drawing/2016/ink" xmlns:am3d="http://schemas.microsoft.com/office/drawing/2017/model3d" xmlns:o="urn:schemas-microsoft-com:office:office" xmlns:r="http://schemas.openxmlformats.org/officeDocument/2006/relationships" xmlns:m="http://schemas.openxmlformats.org/officeDocument/2006/math" xmlns:v="urn:schemas-microsoft-com:vml" xmlns:wp14="http://schemas.microsoft.com/office/word/2010/wordprocessingDrawing" xmlns:wp="http://schemas.openxmlformats.org/drawingml/2006/wordprocessingDrawing" xmlns:w10="urn:schemas-microsoft-com:office:word" xmlns:w="http://schemas.openxmlformats.org/wordprocessingml/2006/main" xmlns:w14="http://schemas.microsoft.com/office/word/2010/wordml" xmlns:w15="http://schemas.microsoft.com/office/word/2012/wordml" xmlns:w16se="http://schemas.microsoft.com/office/word/2015/wordml/symex" xmlns:wpg="http://schemas.microsoft.com/office/word/2010/wordprocessingGroup" xmlns:wpi="http://schemas.microsoft.com/office/word/2010/wordprocessingInk" xmlns:wne="http://schemas.microsoft.com/office/word/2006/wordml" xmlns:wps="http://schemas.microsoft.com/office/word/2010/wordprocessingShape" mc:Ignorable="w14 w15 w16se wp14">
+<w:numbering xmlns:wpc="http://schemas.microsoft.com/office/word/2010/wordprocessingCanvas" xmlns:cx="http://schemas.microsoft.com/office/drawing/2014/chartex" xmlns:cx1="http://schemas.microsoft.com/office/drawing/2015/9/8/chartex" xmlns:cx2="http://schemas.microsoft.com/office/drawing/2015/10/21/chartex" xmlns:cx3="http://schemas.microsoft.com/office/drawing/2016/5/9/chartex" xmlns:cx4="http://schemas.microsoft.com/office/drawing/2016/5/10/chartex" xmlns:cx5="http://schemas.microsoft.com/office/drawing/2016/5/11/chartex" xmlns:cx6="http://schemas.microsoft.com/office/drawing/2016/5/12/chartex" xmlns:cx7="http://schemas.microsoft.com/office/drawing/2016/5/13/chartex" xmlns:cx8="http://schemas.microsoft.com/office/drawing/2016/5/14/chartex" xmlns:mc="http://schemas.openxmlformats.org/markup-compatibility/2006" xmlns:aink="http://schemas.microsoft.com/office/drawing/2016/ink" xmlns:am3d="http://schemas.microsoft.com/office/drawing/2017/model3d" xmlns:o="urn:schemas-microsoft-com:office:office" xmlns:r="http://schemas.openxmlformats.org/officeDocument/2006/relationships" xmlns:m="http://schemas.openxmlformats.org/officeDocument/2006/math" xmlns:v="urn:schemas-microsoft-com:vml" xmlns:wp14="http://schemas.microsoft.com/office/word/2010/wordprocessingDrawing" xmlns:wp="http://schemas.openxmlformats.org/drawingml/2006/wordprocessingDrawing" xmlns:w10="urn:schemas-microsoft-com:office:word" xmlns:w="http://schemas.openxmlformats.org/wordprocessingml/2006/main" xmlns:w14="http://schemas.microsoft.com/office/word/2010/wordml" xmlns:w15="http://schemas.microsoft.com/office/word/2012/wordml" xmlns:w16cid="http://schemas.microsoft.com/office/word/2016/wordml/cid" xmlns:w16se="http://schemas.microsoft.com/office/word/2015/wordml/symex" xmlns:wpg="http://schemas.microsoft.com/office/word/2010/wordprocessingGroup" xmlns:wpi="http://schemas.microsoft.com/office/word/2010/wordprocessingInk" xmlns:wne="http://schemas.microsoft.com/office/word/2006/wordml" xmlns:wps="http://schemas.microsoft.com/office/word/2010/wordprocessingShape" mc:Ignorable="w14 w15 w16se w16cid wp14">
   <w:abstractNum w:abstractNumId="0" w15:restartNumberingAfterBreak="0">
     <w:nsid w:val="0F555403"/>
     <w:multiLevelType w:val="hybridMultilevel"/>
@@ -6733,7 +5368,7 @@
 </file>
 
 <file path=word/styles.xml><?xml version="1.0" encoding="utf-8"?>
-<w:styles xmlns:mc="http://schemas.openxmlformats.org/markup-compatibility/2006" xmlns:r="http://schemas.openxmlformats.org/officeDocument/2006/relationships" xmlns:w="http://schemas.openxmlformats.org/wordprocessingml/2006/main" xmlns:w14="http://schemas.microsoft.com/office/word/2010/wordml" xmlns:w15="http://schemas.microsoft.com/office/word/2012/wordml" xmlns:w16se="http://schemas.microsoft.com/office/word/2015/wordml/symex" mc:Ignorable="w14 w15 w16se">
+<w:styles xmlns:mc="http://schemas.openxmlformats.org/markup-compatibility/2006" xmlns:r="http://schemas.openxmlformats.org/officeDocument/2006/relationships" xmlns:w="http://schemas.openxmlformats.org/wordprocessingml/2006/main" xmlns:w14="http://schemas.microsoft.com/office/word/2010/wordml" xmlns:w15="http://schemas.microsoft.com/office/word/2012/wordml" xmlns:w16cid="http://schemas.microsoft.com/office/word/2016/wordml/cid" xmlns:w16se="http://schemas.microsoft.com/office/word/2015/wordml/symex" mc:Ignorable="w14 w15 w16se w16cid">
   <w:docDefaults>
     <w:rPrDefault>
       <w:rPr>
@@ -6849,6 +5484,7 @@
     <w:lsdException w:name="HTML Sample" w:semiHidden="1" w:unhideWhenUsed="1"/>
     <w:lsdException w:name="HTML Typewriter" w:semiHidden="1" w:unhideWhenUsed="1"/>
     <w:lsdException w:name="HTML Variable" w:semiHidden="1" w:unhideWhenUsed="1"/>
+    <w:lsdException w:name="Normal Table" w:semiHidden="1" w:unhideWhenUsed="1"/>
     <w:lsdException w:name="annotation subject" w:semiHidden="1" w:unhideWhenUsed="1"/>
     <w:lsdException w:name="No List" w:semiHidden="1" w:unhideWhenUsed="1"/>
     <w:lsdException w:name="Outline List 1" w:semiHidden="1" w:unhideWhenUsed="1"/>
@@ -6895,8 +5531,10 @@
     <w:lsdException w:name="Table Subtle 2" w:semiHidden="1" w:unhideWhenUsed="1"/>
     <w:lsdException w:name="Table Web 1" w:semiHidden="1" w:unhideWhenUsed="1"/>
     <w:lsdException w:name="Table Web 2" w:semiHidden="1" w:unhideWhenUsed="1"/>
+    <w:lsdException w:name="Table Web 3" w:semiHidden="1" w:unhideWhenUsed="1"/>
     <w:lsdException w:name="Balloon Text" w:semiHidden="1" w:unhideWhenUsed="1"/>
     <w:lsdException w:name="Table Grid" w:uiPriority="59"/>
+    <w:lsdException w:name="Table Theme" w:semiHidden="1" w:unhideWhenUsed="1"/>
     <w:lsdException w:name="Placeholder Text" w:semiHidden="1"/>
     <w:lsdException w:name="No Spacing" w:uiPriority="1" w:qFormat="1"/>
     <w:lsdException w:name="Light Shading" w:uiPriority="60"/>
@@ -7868,7 +6506,7 @@
 </file>
 
 <file path=customXml/itemProps1.xml><?xml version="1.0" encoding="utf-8"?>
-<ds:datastoreItem xmlns:ds="http://schemas.openxmlformats.org/officeDocument/2006/customXml" ds:itemID="{1B19BA9B-C213-4B29-844E-EA40C093B9F5}">
+<ds:datastoreItem xmlns:ds="http://schemas.openxmlformats.org/officeDocument/2006/customXml" ds:itemID="{2A1A2930-1785-48DB-A52E-57626C0BC229}">
   <ds:schemaRefs>
     <ds:schemaRef ds:uri="http://schemas.openxmlformats.org/officeDocument/2006/bibliography"/>
   </ds:schemaRefs>

</xml_diff>